<commit_message>
Did points 1 and 2
</commit_message>
<xml_diff>
--- a/IATrab1_Entrega1.docx
+++ b/IATrab1_Entrega1.docx
@@ -52,41 +52,6 @@
           <w:lang w:val="en-GB"/>
         </w:rPr>
         <w:t xml:space="preserve"> Grupo)</w:t>
-      </w:r>
-    </w:p>
-    <w:p>
-      <w:pPr>
-        <w:pStyle w:val="papertitle"/>
-        <w:spacing w:before="5pt" w:beforeAutospacing="1" w:after="5pt" w:afterAutospacing="1"/>
-        <w:rPr>
-          <w:kern w:val="48"/>
-          <w:sz w:val="22"/>
-          <w:lang w:val="pt-PT"/>
-        </w:rPr>
-      </w:pPr>
-      <w:r>
-        <w:rPr>
-          <w:kern w:val="48"/>
-          <w:sz w:val="22"/>
-          <w:lang w:val="pt-PT"/>
-        </w:rPr>
-        <w:t>Exemplo: Resolução do Klotski utilizando Métodos de Pesquisa em Linguagem C++ (Tema 1</w:t>
-      </w:r>
-      <w:r>
-        <w:rPr>
-          <w:kern w:val="48"/>
-          <w:sz w:val="22"/>
-          <w:lang w:val="pt-PT"/>
-        </w:rPr>
-        <w:t>/</w:t>
-      </w:r>
-      <w:r>
-        <w:rPr>
-          <w:kern w:val="48"/>
-          <w:sz w:val="22"/>
-          <w:lang w:val="pt-PT"/>
-        </w:rPr>
-        <w:t>Grupo 19)</w:t>
       </w:r>
     </w:p>
     <w:p>
@@ -199,7 +164,7 @@
         <w:rPr>
           <w:sz w:val="18"/>
           <w:szCs w:val="18"/>
-          <w:lang w:val="en-GB"/>
+          <w:lang w:val="pt-PT"/>
         </w:rPr>
         <w:br w:type="column"/>
       </w:r>
@@ -208,244 +173,205 @@
           <w:sz w:val="18"/>
           <w:szCs w:val="18"/>
         </w:rPr>
-        <w:t>line 1: 2</w:t>
+        <w:t>Diogo Filipe Alves Dores, up201504614</w:t>
       </w:r>
       <w:r>
         <w:rPr>
           <w:sz w:val="18"/>
           <w:szCs w:val="18"/>
-          <w:vertAlign w:val="superscript"/>
-        </w:rPr>
-        <w:t>nd</w:t>
+        </w:rPr>
+        <w:br/>
       </w:r>
       <w:r>
         <w:rPr>
           <w:sz w:val="18"/>
           <w:szCs w:val="18"/>
         </w:rPr>
-        <w:t xml:space="preserve"> </w:t>
+        <w:t>MIEIC</w:t>
       </w:r>
       <w:r>
         <w:rPr>
           <w:sz w:val="18"/>
           <w:szCs w:val="18"/>
         </w:rPr>
-        <w:t>Name Surname</w:t>
+        <w:br/>
       </w:r>
       <w:r>
         <w:rPr>
           <w:sz w:val="18"/>
           <w:szCs w:val="18"/>
         </w:rPr>
-        <w:t xml:space="preserve"> (Student Number)</w:t>
-      </w:r>
-      <w:r>
+        <w:t>FEUP</w:t>
+      </w:r>
+    </w:p>
+    <w:p>
+      <w:pPr>
+        <w:pStyle w:val="Author"/>
+        <w:spacing w:before="0pt"/>
         <w:rPr>
           <w:sz w:val="18"/>
           <w:szCs w:val="18"/>
         </w:rPr>
+      </w:pPr>
+      <w:r>
+        <w:rPr>
+          <w:b/>
+          <w:sz w:val="18"/>
+          <w:szCs w:val="18"/>
+        </w:rPr>
+        <w:t>line 4: City, Country</w:t>
+      </w:r>
+      <w:r>
+        <w:rPr>
+          <w:sz w:val="18"/>
+          <w:szCs w:val="18"/>
+        </w:rPr>
         <w:br/>
-        <w:t xml:space="preserve">line 2: </w:t>
+      </w:r>
+      <w:r>
+        <w:rPr>
+          <w:sz w:val="18"/>
+          <w:szCs w:val="18"/>
+        </w:rPr>
+        <w:t>up201504614</w:t>
+      </w:r>
+      <w:r>
+        <w:rPr>
+          <w:sz w:val="18"/>
+          <w:szCs w:val="18"/>
+        </w:rPr>
+        <w:t>@fe.up.pt</w:t>
+      </w:r>
+    </w:p>
+    <w:p>
+      <w:pPr>
+        <w:pStyle w:val="Author"/>
+        <w:spacing w:before="0pt"/>
+        <w:rPr>
+          <w:sz w:val="18"/>
+          <w:szCs w:val="18"/>
+          <w:lang w:val="pt-PT"/>
+        </w:rPr>
+      </w:pPr>
+      <w:r>
+        <w:rPr>
+          <w:sz w:val="18"/>
+          <w:szCs w:val="18"/>
+          <w:lang w:val="pt-PT"/>
+        </w:rPr>
+        <w:br w:type="column"/>
+      </w:r>
+      <w:r>
+        <w:rPr>
+          <w:sz w:val="18"/>
+          <w:szCs w:val="18"/>
+          <w:lang w:val="pt-PT"/>
+        </w:rPr>
+        <w:t>Luís Miguel Pedrosa de Moura Oliveira Henriques, up201604343</w:t>
+      </w:r>
+      <w:r>
+        <w:rPr>
+          <w:sz w:val="18"/>
+          <w:szCs w:val="18"/>
+          <w:lang w:val="pt-PT"/>
+        </w:rPr>
+        <w:br/>
+      </w:r>
+      <w:r>
+        <w:rPr>
+          <w:sz w:val="18"/>
+          <w:szCs w:val="18"/>
+          <w:lang w:val="pt-PT"/>
+        </w:rPr>
+        <w:t>MIEIC</w:t>
+      </w:r>
+      <w:r>
+        <w:rPr>
+          <w:sz w:val="18"/>
+          <w:szCs w:val="18"/>
+          <w:lang w:val="pt-PT"/>
+        </w:rPr>
+        <w:br/>
+      </w:r>
+      <w:r>
+        <w:rPr>
+          <w:sz w:val="18"/>
+          <w:szCs w:val="18"/>
+          <w:lang w:val="pt-PT"/>
+        </w:rPr>
+        <w:t>FEUP</w:t>
       </w:r>
       <w:r>
         <w:rPr>
           <w:i/>
           <w:sz w:val="18"/>
           <w:szCs w:val="18"/>
-        </w:rPr>
-        <w:t xml:space="preserve">dept. name of organization (of </w:t>
-      </w:r>
-      <w:r>
-        <w:rPr>
-          <w:i/>
-          <w:iCs/>
+          <w:lang w:val="pt-PT"/>
+        </w:rPr>
+        <w:br/>
+      </w:r>
+      <w:r>
+        <w:rPr>
           <w:sz w:val="18"/>
           <w:szCs w:val="18"/>
-        </w:rPr>
-        <w:t>Affiliation</w:t>
-      </w:r>
-      <w:r>
-        <w:rPr>
-          <w:i/>
+          <w:lang w:val="pt-PT"/>
+        </w:rPr>
+        <w:t>P</w:t>
+      </w:r>
+      <w:r>
+        <w:rPr>
           <w:sz w:val="18"/>
           <w:szCs w:val="18"/>
-        </w:rPr>
-        <w:t>)</w:t>
+          <w:lang w:val="pt-PT"/>
+        </w:rPr>
+        <w:t>orto, Portugal</w:t>
       </w:r>
       <w:r>
         <w:rPr>
           <w:sz w:val="18"/>
           <w:szCs w:val="18"/>
+          <w:lang w:val="pt-PT"/>
         </w:rPr>
         <w:br/>
-        <w:t xml:space="preserve">line 3: </w:t>
-      </w:r>
-      <w:r>
-        <w:rPr>
-          <w:i/>
+      </w:r>
+      <w:r>
+        <w:rPr>
           <w:sz w:val="18"/>
           <w:szCs w:val="18"/>
-        </w:rPr>
-        <w:t>name of organization (of Affiliation)</w:t>
-      </w:r>
-      <w:r>
-        <w:rPr>
-          <w:i/>
+          <w:lang w:val="pt-PT"/>
+        </w:rPr>
+        <w:t>up201604343</w:t>
+      </w:r>
+      <w:r>
+        <w:rPr>
           <w:sz w:val="18"/>
           <w:szCs w:val="18"/>
-        </w:rPr>
-        <w:br/>
+          <w:lang w:val="pt-PT"/>
+        </w:rPr>
+        <w:t>@fe.</w:t>
       </w:r>
       <w:r>
         <w:rPr>
           <w:sz w:val="18"/>
           <w:szCs w:val="18"/>
-        </w:rPr>
-        <w:t>line 4: City, Country</w:t>
+          <w:lang w:val="pt-PT"/>
+        </w:rPr>
+        <w:t>up.pt</w:t>
       </w:r>
       <w:r>
         <w:rPr>
           <w:sz w:val="18"/>
           <w:szCs w:val="18"/>
-        </w:rPr>
-        <w:br/>
-        <w:t>line 5: email address</w:t>
+          <w:lang w:val="pt-PT"/>
+        </w:rPr>
+        <w:t xml:space="preserve"> </w:t>
       </w:r>
     </w:p>
     <w:p>
       <w:pPr>
-        <w:pStyle w:val="Author"/>
-        <w:spacing w:before="0pt"/>
-        <w:rPr>
-          <w:sz w:val="18"/>
-          <w:szCs w:val="18"/>
-        </w:rPr>
-      </w:pPr>
-      <w:r>
-        <w:rPr>
-          <w:sz w:val="18"/>
-          <w:szCs w:val="18"/>
-        </w:rPr>
-        <w:br w:type="column"/>
-      </w:r>
-      <w:r>
-        <w:rPr>
-          <w:sz w:val="18"/>
-          <w:szCs w:val="18"/>
-        </w:rPr>
-        <w:t>line 1: 3</w:t>
-      </w:r>
-      <w:r>
-        <w:rPr>
-          <w:sz w:val="18"/>
-          <w:szCs w:val="18"/>
-          <w:vertAlign w:val="superscript"/>
-        </w:rPr>
-        <w:t>rd</w:t>
-      </w:r>
-      <w:r>
-        <w:rPr>
-          <w:sz w:val="18"/>
-          <w:szCs w:val="18"/>
-        </w:rPr>
-        <w:t xml:space="preserve"> </w:t>
-      </w:r>
-      <w:r>
-        <w:rPr>
-          <w:sz w:val="18"/>
-          <w:szCs w:val="18"/>
-        </w:rPr>
-        <w:t>Name Surname</w:t>
-      </w:r>
-      <w:r>
-        <w:rPr>
-          <w:sz w:val="18"/>
-          <w:szCs w:val="18"/>
-        </w:rPr>
-        <w:t xml:space="preserve"> (Student Number)</w:t>
-      </w:r>
-      <w:r>
-        <w:rPr>
-          <w:sz w:val="18"/>
-          <w:szCs w:val="18"/>
-        </w:rPr>
-        <w:br/>
-        <w:t xml:space="preserve">line 2: </w:t>
-      </w:r>
-      <w:r>
-        <w:rPr>
-          <w:i/>
-          <w:sz w:val="18"/>
-          <w:szCs w:val="18"/>
-        </w:rPr>
-        <w:t xml:space="preserve">dept. name of organization (of </w:t>
-      </w:r>
-      <w:r>
-        <w:rPr>
-          <w:i/>
-          <w:iCs/>
-          <w:sz w:val="18"/>
-          <w:szCs w:val="18"/>
-        </w:rPr>
-        <w:t>Affiliation</w:t>
-      </w:r>
-      <w:r>
-        <w:rPr>
-          <w:i/>
-          <w:sz w:val="18"/>
-          <w:szCs w:val="18"/>
-        </w:rPr>
-        <w:t>)</w:t>
-      </w:r>
-      <w:r>
-        <w:rPr>
-          <w:sz w:val="18"/>
-          <w:szCs w:val="18"/>
-        </w:rPr>
-        <w:br/>
-        <w:t xml:space="preserve">line 3: </w:t>
-      </w:r>
-      <w:r>
-        <w:rPr>
-          <w:i/>
-          <w:sz w:val="18"/>
-          <w:szCs w:val="18"/>
-        </w:rPr>
-        <w:t>name of organization (of Affiliation)</w:t>
-      </w:r>
-      <w:r>
-        <w:rPr>
-          <w:i/>
-          <w:sz w:val="18"/>
-          <w:szCs w:val="18"/>
-        </w:rPr>
-        <w:br/>
-      </w:r>
-      <w:r>
-        <w:rPr>
-          <w:sz w:val="18"/>
-          <w:szCs w:val="18"/>
-        </w:rPr>
-        <w:t>line 4: City, Country</w:t>
-      </w:r>
-      <w:r>
-        <w:rPr>
-          <w:sz w:val="18"/>
-          <w:szCs w:val="18"/>
-        </w:rPr>
-        <w:br/>
-        <w:t>line 5: email address</w:t>
-      </w:r>
-      <w:r>
-        <w:rPr>
-          <w:sz w:val="18"/>
-          <w:szCs w:val="18"/>
-        </w:rPr>
-        <w:t xml:space="preserve"> </w:t>
-      </w:r>
-    </w:p>
-    <w:p>
-      <w:pPr>
+        <w:rPr>
+          <w:lang w:val="pt-PT"/>
+        </w:rPr>
         <w:sectPr>
           <w:type w:val="continuous"/>
           <w:pgSz w:w="595.30pt" w:h="841.90pt" w:code="9"/>
@@ -459,108 +385,106 @@
       <w:pPr>
         <w:pStyle w:val="Abstract"/>
         <w:rPr>
-          <w:lang w:val="en-GB"/>
-        </w:rPr>
-      </w:pPr>
-      <w:proofErr w:type="spellStart"/>
+          <w:lang w:val="pt-PT"/>
+        </w:rPr>
+      </w:pPr>
       <w:r>
         <w:rPr>
           <w:i/>
           <w:iCs/>
-          <w:lang w:val="en-GB"/>
+          <w:lang w:val="pt-PT"/>
         </w:rPr>
         <w:t>Resumo</w:t>
       </w:r>
-      <w:proofErr w:type="spellEnd"/>
-      <w:r>
-        <w:rPr>
-          <w:lang w:val="en-GB"/>
-        </w:rPr>
-        <w:t>— This project</w:t>
-      </w:r>
-      <w:r>
-        <w:rPr>
-          <w:lang w:val="en-GB"/>
-        </w:rPr>
-        <w:t xml:space="preserve"> aims</w:t>
-      </w:r>
-      <w:r>
-        <w:rPr>
-          <w:lang w:val="en-GB"/>
-        </w:rPr>
-        <w:t xml:space="preserve"> to </w:t>
-      </w:r>
-      <w:r>
-        <w:rPr>
-          <w:lang w:val="en-GB"/>
-        </w:rPr>
-        <w:t>implement an application that can solve instances of the solitary game “Unblock me” with different types of search algorithms, comparing the results obtained by each one.</w:t>
+      <w:r>
+        <w:rPr>
+          <w:lang w:val="pt-PT"/>
+        </w:rPr>
+        <w:t xml:space="preserve">— </w:t>
+      </w:r>
+      <w:r>
+        <w:rPr>
+          <w:lang w:val="pt-PT"/>
+        </w:rPr>
+        <w:t>No presente document</w:t>
+      </w:r>
+      <w:r>
+        <w:rPr>
+          <w:lang w:val="pt-PT"/>
+        </w:rPr>
+        <w:t>o</w:t>
+      </w:r>
+      <w:r>
+        <w:rPr>
+          <w:lang w:val="pt-PT"/>
+        </w:rPr>
+        <w:t xml:space="preserve"> </w:t>
+      </w:r>
+      <w:r>
+        <w:rPr>
+          <w:lang w:val="pt-PT"/>
+        </w:rPr>
+        <w:t>enunciamos o jogo em análise, formulamo-lo como um problema de pesquisa e analisamos implementações do jogo e como elas nos podem ser benéficas.</w:t>
       </w:r>
     </w:p>
     <w:p>
       <w:pPr>
-        <w:pStyle w:val="Abstract"/>
-        <w:rPr>
-          <w:lang w:val="pt-PT"/>
-        </w:rPr>
-      </w:pPr>
-      <w:r>
-        <w:rPr>
-          <w:lang w:val="pt-PT"/>
-        </w:rPr>
-        <w:t>U</w:t>
-      </w:r>
-      <w:r>
-        <w:rPr>
-          <w:lang w:val="pt-PT"/>
-        </w:rPr>
-        <w:t>NFINISHED</w:t>
+        <w:pStyle w:val="Ttulo1"/>
+      </w:pPr>
+      <w:r>
+        <w:t>Introduction</w:t>
       </w:r>
     </w:p>
     <w:p>
       <w:pPr>
-        <w:pStyle w:val="Keywords"/>
-        <w:rPr>
-          <w:lang w:val="pt-PT"/>
-        </w:rPr>
-      </w:pPr>
+        <w:pStyle w:val="Corpodetexto"/>
+        <w:rPr>
+          <w:lang w:val="pt-PT"/>
+        </w:rPr>
+      </w:pPr>
+      <w:r>
+        <w:rPr>
+          <w:lang w:val="pt-PT"/>
+        </w:rPr>
+        <w:t xml:space="preserve">Este projeto procura </w:t>
+      </w:r>
+      <w:r>
+        <w:rPr>
+          <w:lang w:val="pt-PT"/>
+        </w:rPr>
+        <w:t>i</w:t>
+      </w:r>
+      <w:r>
+        <w:rPr>
+          <w:lang w:val="pt-PT"/>
+        </w:rPr>
+        <w:t>mplementar uma aplicação capaz de resolver instantes do jogo “</w:t>
+      </w:r>
       <w:proofErr w:type="spellStart"/>
       <w:r>
         <w:rPr>
           <w:lang w:val="pt-PT"/>
         </w:rPr>
-        <w:t>Keywords</w:t>
+        <w:t>Unblock</w:t>
       </w:r>
       <w:proofErr w:type="spellEnd"/>
       <w:r>
         <w:rPr>
           <w:lang w:val="pt-PT"/>
         </w:rPr>
-        <w:t>—</w:t>
-      </w:r>
-      <w:r>
-        <w:rPr>
-          <w:lang w:val="pt-PT"/>
-        </w:rPr>
-        <w:t>Inteligência Artificial</w:t>
-      </w:r>
-      <w:r>
-        <w:rPr>
-          <w:lang w:val="pt-PT"/>
-        </w:rPr>
-        <w:t>,</w:t>
-      </w:r>
-      <w:r>
-        <w:rPr>
-          <w:lang w:val="pt-PT"/>
-        </w:rPr>
-        <w:t xml:space="preserve"> </w:t>
-      </w:r>
-      <w:r>
-        <w:rPr>
-          <w:lang w:val="pt-PT"/>
-        </w:rPr>
-        <w:t>Pesquisa, Algoritmo A*, …</w:t>
+        <w:t xml:space="preserve"> Me”, sem intervenções externas (como um jogador), recorrendo a técnicas da Inteligência Artificial, nomeadamente algoritmos de pesquisa como o Al</w:t>
+      </w:r>
+      <w:r>
+        <w:rPr>
+          <w:lang w:val="pt-PT"/>
+        </w:rPr>
+        <w:t>goritmo A*</w:t>
+      </w:r>
+      <w:r>
+        <w:rPr>
+          <w:lang w:val="pt-PT"/>
+        </w:rPr>
+        <w:t>, pesquisa em profundidade e em largura, comparando os resultados produzidos em cada um dos casos.</w:t>
       </w:r>
     </w:p>
     <w:p>
@@ -568,52 +492,6 @@
         <w:pStyle w:val="Ttulo1"/>
       </w:pPr>
       <w:r>
-        <w:t>Introduction</w:t>
-      </w:r>
-    </w:p>
-    <w:p>
-      <w:pPr>
-        <w:pStyle w:val="Corpodetexto"/>
-        <w:rPr>
-          <w:lang w:val="pt-PT"/>
-        </w:rPr>
-      </w:pPr>
-      <w:r>
-        <w:rPr>
-          <w:lang w:val="pt-PT"/>
-        </w:rPr>
-        <w:t>Alguns parágrafos motivando e introduzindo o tema e os objetivos do document</w:t>
-      </w:r>
-      <w:r>
-        <w:rPr>
-          <w:lang w:val="pt-PT"/>
-        </w:rPr>
-        <w:t>o</w:t>
-      </w:r>
-      <w:r>
-        <w:rPr>
-          <w:lang w:val="pt-PT"/>
-        </w:rPr>
-        <w:t xml:space="preserve"> e descrevendo </w:t>
-      </w:r>
-      <w:r>
-        <w:rPr>
-          <w:lang w:val="pt-PT"/>
-        </w:rPr>
-        <w:t>a estrutura do artigo.</w:t>
-      </w:r>
-    </w:p>
-    <w:p>
-      <w:pPr>
-        <w:pStyle w:val="Ttulo1"/>
-        <w:rPr>
-          <w:lang w:val="pt-PT"/>
-        </w:rPr>
-      </w:pPr>
-      <w:r>
-        <w:rPr>
-          <w:lang w:val="pt-PT"/>
-        </w:rPr>
         <w:t>Problem Description</w:t>
       </w:r>
     </w:p>
@@ -631,7 +509,7 @@
           <w:spacing w:val="-1"/>
           <w:sz w:val="20"/>
           <w:szCs w:val="20"/>
-          <w:lang w:val="x-none" w:eastAsia="x-none"/>
+          <w:lang w:eastAsia="x-none"/>
         </w:rPr>
       </w:pPr>
       <w:r>
@@ -640,202 +518,479 @@
           <w:spacing w:val="-1"/>
           <w:sz w:val="20"/>
           <w:szCs w:val="20"/>
-          <w:lang w:val="x-none" w:eastAsia="x-none"/>
-        </w:rPr>
-        <w:t>Descrevendo sucintamente o puzzle/solitário, a sua história (caso esteja disponível) e as suas regras utilizando imagens apropriadas construídas/adaptadas pelo grupo e texto escrito pelos elementos do grupo. Esta secção deve ser independente da resolução do solitário e facilmente compreensível por alguém sem conhecimentos de IA ou de programação.</w:t>
+          <w:lang w:eastAsia="x-none"/>
+        </w:rPr>
+        <w:t>O jogo é decorre num tabuleiro tipicamente quadrangular</w:t>
+      </w:r>
+      <w:r>
+        <w:rPr>
+          <w:rFonts w:eastAsia="SimSun"/>
+          <w:spacing w:val="-1"/>
+          <w:sz w:val="20"/>
+          <w:szCs w:val="20"/>
+          <w:lang w:eastAsia="x-none"/>
+        </w:rPr>
+        <w:t>, geralmente 6x6</w:t>
+      </w:r>
+      <w:r>
+        <w:rPr>
+          <w:rFonts w:eastAsia="SimSun"/>
+          <w:spacing w:val="-1"/>
+          <w:sz w:val="20"/>
+          <w:szCs w:val="20"/>
+          <w:lang w:eastAsia="x-none"/>
+        </w:rPr>
+        <w:t>, com pecas retangulares de tamanho n*1 (1&lt;n&lt;</w:t>
+      </w:r>
+      <w:proofErr w:type="spellStart"/>
+      <w:r>
+        <w:rPr>
+          <w:rFonts w:eastAsia="SimSun"/>
+          <w:spacing w:val="-1"/>
+          <w:sz w:val="20"/>
+          <w:szCs w:val="20"/>
+          <w:lang w:eastAsia="x-none"/>
+        </w:rPr>
+        <w:t>DimensãoTabuleiro</w:t>
+      </w:r>
+      <w:proofErr w:type="spellEnd"/>
+      <w:r>
+        <w:rPr>
+          <w:rFonts w:eastAsia="SimSun"/>
+          <w:spacing w:val="-1"/>
+          <w:sz w:val="20"/>
+          <w:szCs w:val="20"/>
+          <w:lang w:eastAsia="x-none"/>
+        </w:rPr>
+        <w:t>), d</w:t>
+      </w:r>
+      <w:r>
+        <w:rPr>
+          <w:rFonts w:eastAsia="SimSun"/>
+          <w:spacing w:val="-1"/>
+          <w:sz w:val="20"/>
+          <w:szCs w:val="20"/>
+          <w:lang w:eastAsia="x-none"/>
+        </w:rPr>
+        <w:t>i</w:t>
+      </w:r>
+      <w:r>
+        <w:rPr>
+          <w:rFonts w:eastAsia="SimSun"/>
+          <w:spacing w:val="-1"/>
+          <w:sz w:val="20"/>
+          <w:szCs w:val="20"/>
+          <w:lang w:eastAsia="x-none"/>
+        </w:rPr>
+        <w:t xml:space="preserve">spostas horizontalmente ou verticalmente e só se podem mover na direção do lado maior. O objetivo consiste em mover uma peça chave para um lado predefinido do jogo. A dificuldade </w:t>
+      </w:r>
+      <w:r>
+        <w:rPr>
+          <w:rFonts w:eastAsia="SimSun"/>
+          <w:spacing w:val="-1"/>
+          <w:sz w:val="20"/>
+          <w:szCs w:val="20"/>
+          <w:lang w:eastAsia="x-none"/>
+        </w:rPr>
+        <w:t>deve-se a</w:t>
+      </w:r>
+      <w:r>
+        <w:rPr>
+          <w:rFonts w:eastAsia="SimSun"/>
+          <w:spacing w:val="-1"/>
+          <w:sz w:val="20"/>
+          <w:szCs w:val="20"/>
+          <w:lang w:eastAsia="x-none"/>
+        </w:rPr>
+        <w:t>o facto que, dado as dimensões das peças, o movimento de algumas pode</w:t>
+      </w:r>
+      <w:r>
+        <w:rPr>
+          <w:rFonts w:eastAsia="SimSun"/>
+          <w:spacing w:val="-1"/>
+          <w:sz w:val="20"/>
+          <w:szCs w:val="20"/>
+          <w:lang w:eastAsia="x-none"/>
+        </w:rPr>
+        <w:t xml:space="preserve"> </w:t>
+      </w:r>
+      <w:r>
+        <w:rPr>
+          <w:rFonts w:eastAsia="SimSun"/>
+          <w:spacing w:val="-1"/>
+          <w:sz w:val="20"/>
+          <w:szCs w:val="20"/>
+          <w:lang w:eastAsia="x-none"/>
+        </w:rPr>
+        <w:t>facilmente ser obstruído por outras, podendo ser preciso mover peças até ser possível concretizar o objetivo</w:t>
+      </w:r>
+      <w:r>
+        <w:rPr>
+          <w:rFonts w:eastAsia="SimSun"/>
+          <w:spacing w:val="-1"/>
+          <w:sz w:val="20"/>
+          <w:szCs w:val="20"/>
+          <w:lang w:eastAsia="x-none"/>
+        </w:rPr>
+        <w:t>.</w:t>
       </w:r>
     </w:p>
     <w:p>
       <w:pPr>
-        <w:pStyle w:val="Ttulo1"/>
-        <w:rPr>
-          <w:lang w:val="en-GB"/>
-        </w:rPr>
-      </w:pPr>
-      <w:r>
-        <w:rPr>
-          <w:lang w:val="en-GB"/>
-        </w:rPr>
-        <w:t>Formulation of the Pro</w:t>
-      </w:r>
-      <w:r>
-        <w:rPr>
-          <w:lang w:val="en-GB"/>
-        </w:rPr>
-        <w:t>blem</w:t>
-      </w:r>
-    </w:p>
-    <w:p>
-      <w:pPr>
-        <w:pStyle w:val="Corpodetexto"/>
-      </w:pPr>
-      <w:r>
-        <w:t>Descrevendo a formulação do problema como um problema de pesquisa, ou seja: Representação do estado, Estado(s) Inicial(</w:t>
-      </w:r>
-      <w:proofErr w:type="spellStart"/>
-      <w:r>
-        <w:t>is</w:t>
-      </w:r>
-      <w:proofErr w:type="spellEnd"/>
-      <w:r>
-        <w:t xml:space="preserve">), Teste(s) Objetivo, Operadores e respetivos Nomes, Pré-condições, Efeitos e Custo(s)). Esta </w:t>
-      </w:r>
-      <w:r>
-        <w:t>formulação deve ser independente da linguagem de programação utilizada para a sua implementação.</w:t>
-      </w:r>
-    </w:p>
-    <w:p>
-      <w:pPr>
-        <w:pStyle w:val="Ttulo1"/>
-      </w:pPr>
-      <w:r>
-        <w:t>Related Work</w:t>
-      </w:r>
-    </w:p>
-    <w:p>
-      <w:pPr>
-        <w:pStyle w:val="Corpodetexto"/>
-        <w:rPr>
-          <w:lang w:val="pt-PT"/>
-        </w:rPr>
-      </w:pPr>
-      <w:r>
-        <w:rPr>
-          <w:lang w:val="pt-PT"/>
-        </w:rPr>
-        <w:t>Descrevendo outros trabalhos semelhantes que os estudantes ten</w:t>
-      </w:r>
-      <w:r>
-        <w:rPr>
-          <w:lang w:val="pt-PT"/>
-        </w:rPr>
-        <w:t xml:space="preserve">ham encontrado na sua pesquisa e </w:t>
-      </w:r>
-      <w:r>
-        <w:rPr>
-          <w:lang w:val="pt-PT"/>
-        </w:rPr>
-        <w:t>c</w:t>
-      </w:r>
-      <w:r>
-        <w:rPr>
-          <w:lang w:val="pt-PT"/>
-        </w:rPr>
-        <w:t xml:space="preserve">ódigos fonte úteis para a realização do trabalho (devendo ser incluídas referências aos trabalhos e códigos fontes na seção de referências bibliográficas). </w:t>
-      </w:r>
-    </w:p>
-    <w:p>
-      <w:pPr>
-        <w:pStyle w:val="Ttulo1"/>
-        <w:rPr>
-          <w:lang w:val="pt-PT"/>
-        </w:rPr>
-      </w:pPr>
-      <w:r>
-        <w:rPr>
-          <w:lang w:val="pt-PT"/>
-        </w:rPr>
-        <w:t>Conclusions and Development Prespectives</w:t>
-      </w:r>
-    </w:p>
-    <w:p>
-      <w:pPr>
-        <w:pStyle w:val="Corpodetexto"/>
-        <w:rPr>
-          <w:lang w:val="pt-PT"/>
-        </w:rPr>
-      </w:pPr>
-      <w:r>
-        <w:rPr>
-          <w:lang w:val="pt-PT"/>
-        </w:rPr>
-        <w:t>Sumário do trabalho</w:t>
-      </w:r>
-      <w:r>
-        <w:rPr>
-          <w:lang w:val="pt-PT"/>
-        </w:rPr>
-        <w:t xml:space="preserve"> realizado</w:t>
-      </w:r>
-      <w:r>
-        <w:rPr>
-          <w:lang w:val="pt-PT"/>
-        </w:rPr>
-        <w:t xml:space="preserve"> e conclusões que retira deste projeto. Análise crítica dos resultados obtidos em comparação com os resultados teóricos que seriam esperados. Trabalho futuro, ou seja, formas de melhorar o trabalho desenvolvido.</w:t>
-      </w:r>
-    </w:p>
-    <w:p>
-      <w:pPr>
-        <w:pStyle w:val="Ttulo5"/>
-      </w:pPr>
-      <w:r>
-        <w:t>References</w:t>
-      </w:r>
-    </w:p>
-    <w:p>
-      <w:pPr>
-        <w:pStyle w:val="references"/>
-        <w:ind w:start="17.70pt" w:hanging="17.70pt"/>
-      </w:pPr>
-      <w:r>
-        <w:t xml:space="preserve">G. Eason, B. Noble, and I. N. Sneddon, “On certain integrals of Lipschitz-Hankel type involving products of Bessel functions,” Phil. Trans. Roy. Soc. London, vol. A247, pp. 529–551, April 1955. </w:t>
-      </w:r>
-    </w:p>
-    <w:p>
-      <w:pPr>
-        <w:pStyle w:val="references"/>
+        <w:pStyle w:val="Listacommarcas"/>
         <w:numPr>
           <w:ilvl w:val="0"/>
           <w:numId w:val="0"/>
         </w:numPr>
-        <w:ind w:start="18pt" w:hanging="18pt"/>
-      </w:pPr>
+        <w:spacing w:after="5pt"/>
+        <w:ind w:firstLine="14.40pt"/>
+        <w:rPr>
+          <w:rFonts w:eastAsia="SimSun"/>
+          <w:spacing w:val="-1"/>
+          <w:sz w:val="20"/>
+          <w:szCs w:val="20"/>
+          <w:lang w:eastAsia="x-none"/>
+        </w:rPr>
+      </w:pPr>
+      <w:r>
+        <w:rPr>
+          <w:rFonts w:eastAsia="SimSun"/>
+          <w:noProof/>
+          <w:spacing w:val="-1"/>
+          <w:sz w:val="20"/>
+          <w:szCs w:val="20"/>
+          <w:lang w:eastAsia="x-none"/>
+        </w:rPr>
+        <w:drawing>
+          <wp:inline distT="0" distB="0" distL="0" distR="0" wp14:anchorId="7E0FDA39" wp14:editId="4133BE55">
+            <wp:extent cx="1583690" cy="1596390"/>
+            <wp:effectExtent l="0" t="0" r="0" b="3810"/>
+            <wp:docPr id="2" name="Imagem 2"/>
+            <wp:cNvGraphicFramePr>
+              <a:graphicFrameLocks xmlns:a="http://purl.oclc.org/ooxml/drawingml/main" noChangeAspect="1"/>
+            </wp:cNvGraphicFramePr>
+            <a:graphic xmlns:a="http://purl.oclc.org/ooxml/drawingml/main">
+              <a:graphicData uri="http://purl.oclc.org/ooxml/drawingml/picture">
+                <pic:pic xmlns:pic="http://purl.oclc.org/ooxml/drawingml/picture">
+                  <pic:nvPicPr>
+                    <pic:cNvPr id="2" name="UnblockMe-Image.PNG"/>
+                    <pic:cNvPicPr/>
+                  </pic:nvPicPr>
+                  <pic:blipFill>
+                    <a:blip r:embed="rId9" cstate="print">
+                      <a:extLst>
+                        <a:ext uri="{28A0092B-C50C-407E-A947-70E740481C1C}">
+                          <a14:useLocalDpi xmlns:a14="http://schemas.microsoft.com/office/drawing/2010/main" val="0"/>
+                        </a:ext>
+                      </a:extLst>
+                    </a:blip>
+                    <a:stretch>
+                      <a:fillRect/>
+                    </a:stretch>
+                  </pic:blipFill>
+                  <pic:spPr>
+                    <a:xfrm>
+                      <a:off x="0" y="0"/>
+                      <a:ext cx="1583690" cy="1596390"/>
+                    </a:xfrm>
+                    <a:prstGeom prst="rect">
+                      <a:avLst/>
+                    </a:prstGeom>
+                  </pic:spPr>
+                </pic:pic>
+              </a:graphicData>
+            </a:graphic>
+          </wp:inline>
+        </w:drawing>
+      </w:r>
     </w:p>
     <w:p>
       <w:pPr>
-        <w:pStyle w:val="Corpodetexto"/>
-        <w:rPr>
-          <w:lang w:val="pt-PT"/>
-        </w:rPr>
-      </w:pPr>
-      <w:r>
-        <w:rPr>
-          <w:lang w:val="pt-PT"/>
-        </w:rPr>
-        <w:t>Livros, artigos e páginas Web utilizados para desenvolver o trabalho</w:t>
-      </w:r>
-      <w:r>
-        <w:rPr>
-          <w:lang w:val="pt-PT"/>
-        </w:rPr>
-        <w:t xml:space="preserve"> até ao momento</w:t>
-      </w:r>
-      <w:r>
-        <w:rPr>
-          <w:lang w:val="pt-PT"/>
-        </w:rPr>
-        <w:t>. Todos os elementos bibliográficos devem ser citados no texto do trabalho, incluindo qualquer código fonte adaptado de uma dada fonte para a realização do trabalho.</w:t>
-      </w:r>
-    </w:p>
-    <w:p>
-      <w:pPr>
-        <w:pStyle w:val="references"/>
+        <w:pStyle w:val="Listacommarcas"/>
         <w:numPr>
           <w:ilvl w:val="0"/>
           <w:numId w:val="0"/>
         </w:numPr>
-        <w:spacing w:line="12pt" w:lineRule="auto"/>
-        <w:ind w:start="18pt" w:hanging="18pt"/>
-        <w:jc w:val="center"/>
+        <w:spacing w:after="5pt"/>
+        <w:ind w:firstLine="14.40pt"/>
         <w:rPr>
           <w:rFonts w:eastAsia="SimSun"/>
-          <w:b/>
-          <w:noProof w:val="0"/>
-          <w:color w:val="FF0000"/>
+        </w:rPr>
+      </w:pPr>
+      <w:r>
+        <w:rPr>
+          <w:rFonts w:eastAsia="SimSun"/>
           <w:spacing w:val="-1"/>
           <w:sz w:val="20"/>
           <w:szCs w:val="20"/>
-          <w:lang w:val="x-none" w:eastAsia="x-none"/>
+          <w:lang w:eastAsia="x-none"/>
+        </w:rPr>
+        <w:t xml:space="preserve">Lançado em 2009, o jogo é o mais conhecido e popular da empresa tailandesa </w:t>
+      </w:r>
+      <w:proofErr w:type="spellStart"/>
+      <w:r>
+        <w:rPr>
+          <w:rFonts w:eastAsia="SimSun"/>
+          <w:spacing w:val="-1"/>
+          <w:sz w:val="20"/>
+          <w:szCs w:val="20"/>
+          <w:lang w:eastAsia="x-none"/>
+        </w:rPr>
+        <w:t>Kiragames</w:t>
+      </w:r>
+      <w:proofErr w:type="spellEnd"/>
+      <w:r>
+        <w:rPr>
+          <w:rFonts w:eastAsia="SimSun"/>
+          <w:spacing w:val="-1"/>
+          <w:sz w:val="20"/>
+          <w:szCs w:val="20"/>
+          <w:lang w:eastAsia="x-none"/>
+        </w:rPr>
+        <w:t>. (ver referência 2)</w:t>
+      </w:r>
+    </w:p>
+    <w:p>
+      <w:pPr>
+        <w:pStyle w:val="Listacommarcas"/>
+        <w:numPr>
+          <w:ilvl w:val="0"/>
+          <w:numId w:val="0"/>
+        </w:numPr>
+        <w:spacing w:after="5pt"/>
+        <w:ind w:firstLine="14.40pt"/>
+        <w:rPr>
+          <w:rFonts w:eastAsia="SimSun"/>
+          <w:spacing w:val="-1"/>
+          <w:sz w:val="20"/>
+          <w:szCs w:val="20"/>
+          <w:lang w:eastAsia="x-none"/>
+        </w:rPr>
+      </w:pPr>
+    </w:p>
+    <w:p>
+      <w:pPr>
+        <w:pStyle w:val="Ttulo1"/>
+        <w:rPr>
+          <w:lang w:val="en-GB"/>
+        </w:rPr>
+      </w:pPr>
+      <w:r>
+        <w:rPr>
+          <w:lang w:val="en-GB"/>
+        </w:rPr>
+        <w:t>Formulation of the Pro</w:t>
+      </w:r>
+      <w:r>
+        <w:rPr>
+          <w:lang w:val="en-GB"/>
+        </w:rPr>
+        <w:t>blem</w:t>
+      </w:r>
+    </w:p>
+    <w:p>
+      <w:pPr>
+        <w:pStyle w:val="Corpodetexto"/>
+      </w:pPr>
+      <w:r>
+        <w:t xml:space="preserve">Descrevendo a formulação do problema como um problema de pesquisa, ou seja: Representação do </w:t>
+      </w:r>
+      <w:proofErr w:type="spellStart"/>
+      <w:r>
+        <w:t>estado</w:t>
+      </w:r>
+      <w:proofErr w:type="spellEnd"/>
+      <w:r>
+        <w:t xml:space="preserve">, Estado(s) </w:t>
+      </w:r>
+      <w:proofErr w:type="spellStart"/>
+      <w:r>
+        <w:t>Inicial</w:t>
+      </w:r>
+      <w:proofErr w:type="spellEnd"/>
+      <w:r>
+        <w:t xml:space="preserve">(is), Teste(s) </w:t>
+      </w:r>
+      <w:proofErr w:type="spellStart"/>
+      <w:r>
+        <w:t>Objetivo</w:t>
+      </w:r>
+      <w:proofErr w:type="spellEnd"/>
+      <w:r>
+        <w:t xml:space="preserve">, </w:t>
+      </w:r>
+      <w:proofErr w:type="spellStart"/>
+      <w:r>
+        <w:t>Operadores</w:t>
+      </w:r>
+      <w:proofErr w:type="spellEnd"/>
+      <w:r>
+        <w:t xml:space="preserve"> e respetivos Nomes, Pré-condições, Efeitos e Custo(s)). Esta formulação deve ser independente da linguagem de programação utilizada para a sua implementação.</w:t>
+      </w:r>
+    </w:p>
+    <w:p>
+      <w:pPr>
+        <w:pStyle w:val="Ttulo1"/>
+      </w:pPr>
+      <w:r>
+        <w:t>Related Work</w:t>
+      </w:r>
+    </w:p>
+    <w:p>
+      <w:pPr>
+        <w:pStyle w:val="Corpodetexto"/>
+        <w:rPr>
+          <w:lang w:val="pt-PT"/>
+        </w:rPr>
+      </w:pPr>
+      <w:r>
+        <w:rPr>
+          <w:lang w:val="pt-PT"/>
+        </w:rPr>
+        <w:t>Descrevendo outros trabalhos semelhantes que os estudantes ten</w:t>
+      </w:r>
+      <w:r>
+        <w:rPr>
+          <w:lang w:val="pt-PT"/>
+        </w:rPr>
+        <w:t xml:space="preserve">ham encontrado na sua pesquisa e </w:t>
+      </w:r>
+      <w:r>
+        <w:rPr>
+          <w:lang w:val="pt-PT"/>
+        </w:rPr>
+        <w:t>c</w:t>
+      </w:r>
+      <w:r>
+        <w:rPr>
+          <w:lang w:val="pt-PT"/>
+        </w:rPr>
+        <w:t xml:space="preserve">ódigos fonte úteis para a realização do trabalho (devendo ser incluídas referências aos trabalhos e códigos fontes na seção de referências bibliográficas). </w:t>
+      </w:r>
+    </w:p>
+    <w:p>
+      <w:pPr>
+        <w:pStyle w:val="Ttulo1"/>
+        <w:rPr>
+          <w:lang w:val="pt-PT"/>
+        </w:rPr>
+      </w:pPr>
+      <w:r>
+        <w:rPr>
+          <w:lang w:val="pt-PT"/>
+        </w:rPr>
+        <w:t>Conclusions and Development Prespectives</w:t>
+      </w:r>
+    </w:p>
+    <w:p>
+      <w:pPr>
+        <w:pStyle w:val="Corpodetexto"/>
+        <w:rPr>
+          <w:lang w:val="pt-PT"/>
+        </w:rPr>
+      </w:pPr>
+      <w:r>
+        <w:rPr>
+          <w:lang w:val="pt-PT"/>
+        </w:rPr>
+        <w:t>Sumário do trabalho</w:t>
+      </w:r>
+      <w:r>
+        <w:rPr>
+          <w:lang w:val="pt-PT"/>
+        </w:rPr>
+        <w:t xml:space="preserve"> realizado</w:t>
+      </w:r>
+      <w:r>
+        <w:rPr>
+          <w:lang w:val="pt-PT"/>
+        </w:rPr>
+        <w:t xml:space="preserve"> e conclusões que retira deste projeto. Análise crítica dos resultados obtidos em comparação com os resultados teóricos que seriam esperados. Trabalho futuro, ou seja, formas de melhorar o trabalho desenvolvido.</w:t>
+      </w:r>
+    </w:p>
+    <w:p>
+      <w:pPr>
+        <w:pStyle w:val="Ttulo5"/>
+        <w:rPr>
+          <w:lang w:val="pt-PT"/>
+        </w:rPr>
+      </w:pPr>
+      <w:r>
+        <w:rPr>
+          <w:lang w:val="pt-PT"/>
+        </w:rPr>
+        <w:t>Refer</w:t>
+      </w:r>
+      <w:r>
+        <w:rPr>
+          <w:lang w:val="pt-PT"/>
+        </w:rPr>
+        <w:t>ências</w:t>
+      </w:r>
+    </w:p>
+    <w:p>
+      <w:pPr>
+        <w:pStyle w:val="references"/>
+        <w:ind w:start="17.70pt" w:hanging="17.70pt"/>
+        <w:rPr>
+          <w:lang w:val="pt-PT"/>
+        </w:rPr>
+      </w:pPr>
+      <w:hyperlink r:id="rId10" w:history="1">
+        <w:r>
+          <w:rPr>
+            <w:rStyle w:val="Hiperligao"/>
+            <w:lang w:val="pt-PT"/>
+          </w:rPr>
+          <w:t>Fonte da imagem i</w:t>
+        </w:r>
+        <w:r>
+          <w:rPr>
+            <w:rStyle w:val="Hiperligao"/>
+            <w:lang w:val="pt-PT"/>
+          </w:rPr>
+          <w:t>magem usada na vi</w:t>
+        </w:r>
+        <w:r>
+          <w:rPr>
+            <w:rStyle w:val="Hiperligao"/>
+            <w:lang w:val="pt-PT"/>
+          </w:rPr>
+          <w:t>s</w:t>
+        </w:r>
+        <w:r>
+          <w:rPr>
+            <w:rStyle w:val="Hiperligao"/>
+            <w:lang w:val="pt-PT"/>
+          </w:rPr>
+          <w:t>ualização do jogo</w:t>
+        </w:r>
+      </w:hyperlink>
+    </w:p>
+    <w:p>
+      <w:pPr>
+        <w:pStyle w:val="references"/>
+        <w:ind w:start="17.70pt" w:hanging="17.70pt"/>
+        <w:rPr>
+          <w:lang w:val="pt-PT"/>
+        </w:rPr>
+      </w:pPr>
+      <w:hyperlink r:id="rId11" w:history="1">
+        <w:r>
+          <w:rPr>
+            <w:rStyle w:val="Hiperligao"/>
+            <w:lang w:val="pt-PT"/>
+          </w:rPr>
+          <w:t>http://www.kiragames.com/</w:t>
+        </w:r>
+      </w:hyperlink>
+    </w:p>
+    <w:p>
+      <w:pPr>
+        <w:pStyle w:val="references"/>
+        <w:ind w:start="17.70pt" w:hanging="17.70pt"/>
+        <w:rPr>
+          <w:lang w:val="pt-PT"/>
         </w:rPr>
       </w:pPr>
     </w:p>
@@ -2579,6 +2734,7 @@
     <w:lsdException w:name="Strong" w:qFormat="1"/>
     <w:lsdException w:name="Emphasis" w:qFormat="1"/>
     <w:lsdException w:name="HTML Preformatted" w:semiHidden="1" w:unhideWhenUsed="1"/>
+    <w:lsdException w:name="Normal Table" w:semiHidden="1" w:unhideWhenUsed="1"/>
     <w:lsdException w:name="No List" w:semiHidden="1" w:unhideWhenUsed="1"/>
     <w:lsdException w:name="Outline List 1" w:semiHidden="1" w:unhideWhenUsed="1"/>
     <w:lsdException w:name="Outline List 2" w:semiHidden="1" w:unhideWhenUsed="1"/>
@@ -2621,8 +2777,10 @@
     <w:lsdException w:name="Table Elegant" w:semiHidden="1" w:unhideWhenUsed="1"/>
     <w:lsdException w:name="Table Professional" w:semiHidden="1" w:unhideWhenUsed="1"/>
     <w:lsdException w:name="Table Subtle 1" w:semiHidden="1" w:unhideWhenUsed="1"/>
+    <w:lsdException w:name="Table Subtle 2" w:semiHidden="1" w:unhideWhenUsed="1"/>
     <w:lsdException w:name="Table Web 1" w:semiHidden="1" w:unhideWhenUsed="1"/>
     <w:lsdException w:name="Table Web 2" w:semiHidden="1" w:unhideWhenUsed="1"/>
+    <w:lsdException w:name="Table Web 3" w:semiHidden="1" w:unhideWhenUsed="1"/>
     <w:lsdException w:name="Table Theme" w:semiHidden="1" w:unhideWhenUsed="1"/>
     <w:lsdException w:name="Placeholder Text" w:semiHidden="1" w:uiPriority="99"/>
     <w:lsdException w:name="No Spacing" w:uiPriority="1" w:qFormat="1"/>
@@ -2970,7 +3128,6 @@
   <w:style w:type="character" w:default="1" w:styleId="Tipodeletrapredefinidodopargrafo">
     <w:name w:val="Default Paragraph Font"/>
     <w:uiPriority w:val="1"/>
-    <w:semiHidden/>
     <w:unhideWhenUsed/>
   </w:style>
   <w:style w:type="table" w:default="1" w:styleId="Tabelanormal">
@@ -3319,6 +3476,58 @@
       <w:lang w:val="pt-PT" w:eastAsia="pt-PT"/>
     </w:rPr>
   </w:style>
+  <w:style w:type="character" w:styleId="Hiperligao">
+    <w:name w:val="Hyperlink"/>
+    <w:basedOn w:val="Tipodeletrapredefinidodopargrafo"/>
+    <w:rsid w:val="00F144F2"/>
+    <w:rPr>
+      <w:color w:val="0563C1" w:themeColor="hyperlink"/>
+      <w:u w:val="single"/>
+    </w:rPr>
+  </w:style>
+  <w:style w:type="character" w:styleId="MenoNoResolvida">
+    <w:name w:val="Unresolved Mention"/>
+    <w:basedOn w:val="Tipodeletrapredefinidodopargrafo"/>
+    <w:uiPriority w:val="99"/>
+    <w:semiHidden/>
+    <w:unhideWhenUsed/>
+    <w:rsid w:val="00F144F2"/>
+    <w:rPr>
+      <w:color w:val="605E5C"/>
+      <w:shd w:val="clear" w:color="auto" w:fill="E1DFDD"/>
+    </w:rPr>
+  </w:style>
+  <w:style w:type="character" w:styleId="Hiperligaovisitada">
+    <w:name w:val="FollowedHyperlink"/>
+    <w:basedOn w:val="Tipodeletrapredefinidodopargrafo"/>
+    <w:rsid w:val="00F144F2"/>
+    <w:rPr>
+      <w:color w:val="954F72" w:themeColor="followedHyperlink"/>
+      <w:u w:val="single"/>
+    </w:rPr>
+  </w:style>
+  <w:style w:type="paragraph" w:styleId="Textodebalo">
+    <w:name w:val="Balloon Text"/>
+    <w:basedOn w:val="Normal"/>
+    <w:link w:val="TextodebaloCarter"/>
+    <w:rsid w:val="00F144F2"/>
+    <w:rPr>
+      <w:rFonts w:ascii="Segoe UI" w:hAnsi="Segoe UI" w:cs="Segoe UI"/>
+      <w:sz w:val="18"/>
+      <w:szCs w:val="18"/>
+    </w:rPr>
+  </w:style>
+  <w:style w:type="character" w:customStyle="1" w:styleId="TextodebaloCarter">
+    <w:name w:val="Texto de balão Caráter"/>
+    <w:basedOn w:val="Tipodeletrapredefinidodopargrafo"/>
+    <w:link w:val="Textodebalo"/>
+    <w:rsid w:val="00F144F2"/>
+    <w:rPr>
+      <w:rFonts w:ascii="Segoe UI" w:hAnsi="Segoe UI" w:cs="Segoe UI"/>
+      <w:sz w:val="18"/>
+      <w:szCs w:val="18"/>
+    </w:rPr>
+  </w:style>
 </w:styles>
 </file>
 
@@ -3588,7 +3797,7 @@
 </file>
 
 <file path=customXml/itemProps1.xml><?xml version="1.0" encoding="utf-8"?>
-<ds:datastoreItem xmlns:ds="http://purl.oclc.org/ooxml/officeDocument/customXml" ds:itemID="{596BCEE5-DBBE-4B2E-87FA-EBC56139C6C2}">
+<ds:datastoreItem xmlns:ds="http://purl.oclc.org/ooxml/officeDocument/customXml" ds:itemID="{7C857C3F-C040-4BBD-BC73-2A3AC27E6069}">
   <ds:schemaRefs>
     <ds:schemaRef ds:uri="http://schemas.openxmlformats.org/officeDocument/2006/bibliography"/>
   </ds:schemaRefs>

</xml_diff>

<commit_message>
Did problem formulation and added some puzzle history
</commit_message>
<xml_diff>
--- a/IATrab1_Entrega1.docx
+++ b/IATrab1_Entrega1.docx
@@ -164,7 +164,6 @@
         <w:rPr>
           <w:sz w:val="18"/>
           <w:szCs w:val="18"/>
-          <w:lang w:val="en-GB"/>
         </w:rPr>
         <w:br w:type="column"/>
       </w:r>
@@ -211,27 +210,38 @@
         <w:rPr>
           <w:sz w:val="18"/>
           <w:szCs w:val="18"/>
-        </w:rPr>
-      </w:pPr>
-      <w:r>
-        <w:rPr>
-          <w:b/>
+          <w:lang w:val="pt-PT"/>
+        </w:rPr>
+      </w:pPr>
+      <w:r>
+        <w:rPr>
           <w:sz w:val="18"/>
           <w:szCs w:val="18"/>
-        </w:rPr>
-        <w:t>line 4: City, Country</w:t>
+          <w:lang w:val="pt-PT"/>
+        </w:rPr>
+        <w:t>Porto, P</w:t>
       </w:r>
       <w:r>
         <w:rPr>
           <w:sz w:val="18"/>
           <w:szCs w:val="18"/>
-        </w:rPr>
-        <w:br/>
+          <w:lang w:val="pt-PT"/>
+        </w:rPr>
+        <w:t>ortugal</w:t>
       </w:r>
       <w:r>
         <w:rPr>
           <w:sz w:val="18"/>
           <w:szCs w:val="18"/>
+          <w:lang w:val="pt-PT"/>
+        </w:rPr>
+        <w:br/>
+      </w:r>
+      <w:r>
+        <w:rPr>
+          <w:sz w:val="18"/>
+          <w:szCs w:val="18"/>
+          <w:lang w:val="pt-PT"/>
         </w:rPr>
         <w:t>up201504614@fe.up.pt</w:t>
       </w:r>
@@ -370,110 +380,106 @@
       <w:pPr>
         <w:pStyle w:val="Abstract"/>
         <w:rPr>
+          <w:sz w:val="22"/>
+          <w:szCs w:val="22"/>
           <w:lang w:val="en-GB"/>
         </w:rPr>
       </w:pPr>
       <w:r>
         <w:rPr>
+          <w:sz w:val="22"/>
+          <w:szCs w:val="22"/>
           <w:lang w:val="en-GB"/>
         </w:rPr>
         <w:t>Abstract</w:t>
       </w:r>
       <w:r>
         <w:rPr>
+          <w:sz w:val="22"/>
+          <w:szCs w:val="22"/>
           <w:lang w:val="en-GB"/>
         </w:rPr>
         <w:t>—</w:t>
       </w:r>
       <w:r>
         <w:rPr>
+          <w:sz w:val="20"/>
+          <w:szCs w:val="20"/>
           <w:lang w:val="en-GB"/>
         </w:rPr>
-        <w:t xml:space="preserve">In this document we </w:t>
-      </w:r>
-      <w:r>
-        <w:rPr>
+        <w:t xml:space="preserve">In this document we describe a </w:t>
+      </w:r>
+      <w:r>
+        <w:rPr>
+          <w:sz w:val="20"/>
+          <w:szCs w:val="20"/>
           <w:lang w:val="en-GB"/>
         </w:rPr>
-        <w:t>describe</w:t>
-      </w:r>
-      <w:r>
-        <w:rPr>
+        <w:t xml:space="preserve">simple </w:t>
+      </w:r>
+      <w:r>
+        <w:rPr>
+          <w:sz w:val="20"/>
+          <w:szCs w:val="20"/>
           <w:lang w:val="en-GB"/>
         </w:rPr>
+        <w:t>game, formulate it as a search problem, solving it with different algorithms</w:t>
+      </w:r>
+      <w:r>
+        <w:rPr>
+          <w:sz w:val="20"/>
+          <w:szCs w:val="20"/>
+          <w:lang w:val="en-GB"/>
+        </w:rPr>
+        <w:t xml:space="preserve">, </w:t>
+      </w:r>
+      <w:r>
+        <w:rPr>
+          <w:sz w:val="20"/>
+          <w:szCs w:val="20"/>
+          <w:lang w:val="en-GB"/>
+        </w:rPr>
+        <w:t>then</w:t>
+      </w:r>
+      <w:r>
+        <w:rPr>
+          <w:sz w:val="20"/>
+          <w:szCs w:val="20"/>
+          <w:lang w:val="en-GB"/>
+        </w:rPr>
         <w:t xml:space="preserve"> </w:t>
       </w:r>
       <w:r>
         <w:rPr>
+          <w:sz w:val="20"/>
+          <w:szCs w:val="20"/>
           <w:lang w:val="en-GB"/>
         </w:rPr>
-        <w:t>a</w:t>
-      </w:r>
-      <w:r>
-        <w:rPr>
+        <w:t xml:space="preserve">we </w:t>
+      </w:r>
+      <w:r>
+        <w:rPr>
+          <w:sz w:val="20"/>
+          <w:szCs w:val="20"/>
           <w:lang w:val="en-GB"/>
         </w:rPr>
-        <w:t xml:space="preserve"> </w:t>
-      </w:r>
-      <w:r>
-        <w:rPr>
+        <w:t xml:space="preserve">analyse the results and how we can benefit from </w:t>
+      </w:r>
+      <w:r>
+        <w:rPr>
+          <w:sz w:val="20"/>
+          <w:szCs w:val="20"/>
           <w:lang w:val="en-GB"/>
         </w:rPr>
-        <w:t xml:space="preserve">simple </w:t>
-      </w:r>
-      <w:r>
-        <w:rPr>
+        <w:t>them</w:t>
+      </w:r>
+      <w:r>
+        <w:rPr>
+          <w:sz w:val="20"/>
+          <w:szCs w:val="20"/>
           <w:lang w:val="en-GB"/>
         </w:rPr>
-        <w:t>game, formulate it as a search problem</w:t>
-      </w:r>
-      <w:r>
-        <w:rPr>
-          <w:lang w:val="en-GB"/>
-        </w:rPr>
-        <w:t>, solving it with different algorithms</w:t>
-      </w:r>
-      <w:r>
-        <w:rPr>
-          <w:lang w:val="en-GB"/>
-        </w:rPr>
-        <w:t xml:space="preserve"> </w:t>
-      </w:r>
-      <w:r>
-        <w:rPr>
-          <w:lang w:val="en-GB"/>
-        </w:rPr>
-        <w:t>and</w:t>
-      </w:r>
-      <w:r>
-        <w:rPr>
-          <w:lang w:val="en-GB"/>
-        </w:rPr>
-        <w:t xml:space="preserve"> then</w:t>
-      </w:r>
-      <w:r>
-        <w:rPr>
-          <w:lang w:val="en-GB"/>
-        </w:rPr>
-        <w:t xml:space="preserve"> analy</w:t>
-      </w:r>
-      <w:r>
-        <w:rPr>
-          <w:lang w:val="en-GB"/>
-        </w:rPr>
-        <w:t>se</w:t>
-      </w:r>
-      <w:r>
-        <w:rPr>
-          <w:lang w:val="en-GB"/>
-        </w:rPr>
-        <w:t xml:space="preserve"> </w:t>
-      </w:r>
-      <w:r>
-        <w:rPr>
-          <w:lang w:val="en-GB"/>
-        </w:rPr>
-        <w:t>the results and how we can benefit from it</w:t>
+        <w:t>.</w:t>
       </w:r>
     </w:p>
     <w:p>
@@ -487,78 +493,70 @@
         <w:rPr>
           <w:lang w:val="en-GB"/>
         </w:rPr>
-        <w:t xml:space="preserve">Keywords—Artificial </w:t>
-      </w:r>
-      <w:proofErr w:type="spellStart"/>
+        <w:t>Keywords—Artificial Inte</w:t>
+      </w:r>
       <w:r>
         <w:rPr>
           <w:lang w:val="en-GB"/>
         </w:rPr>
-        <w:t>Inteligence</w:t>
-      </w:r>
-      <w:proofErr w:type="spellEnd"/>
+        <w:t>l</w:t>
+      </w:r>
       <w:r>
         <w:rPr>
           <w:lang w:val="en-GB"/>
         </w:rPr>
-        <w:t xml:space="preserve">, </w:t>
-      </w:r>
-      <w:proofErr w:type="gramStart"/>
+        <w:t>ligence, Search, A* Algorithm,</w:t>
+      </w:r>
       <w:r>
         <w:rPr>
           <w:lang w:val="en-GB"/>
         </w:rPr>
-        <w:t>Search,  A</w:t>
-      </w:r>
-      <w:proofErr w:type="gramEnd"/>
+        <w:t xml:space="preserve"> Uniform Cost </w:t>
+      </w:r>
       <w:r>
         <w:rPr>
           <w:lang w:val="en-GB"/>
         </w:rPr>
-        <w:t>* Algorithm,</w:t>
+        <w:t>Algorithm</w:t>
       </w:r>
       <w:r>
         <w:rPr>
           <w:lang w:val="en-GB"/>
         </w:rPr>
-        <w:t xml:space="preserve"> Uniform Cost </w:t>
+        <w:t xml:space="preserve">, Greedy Algorithm, </w:t>
       </w:r>
       <w:r>
         <w:rPr>
           <w:lang w:val="en-GB"/>
         </w:rPr>
-        <w:t>Algorithm</w:t>
+        <w:t>Depth First Algorithm</w:t>
       </w:r>
       <w:r>
         <w:rPr>
           <w:lang w:val="en-GB"/>
         </w:rPr>
-        <w:t>, Greedy Algorithm</w:t>
+        <w:t xml:space="preserve"> and</w:t>
       </w:r>
       <w:r>
         <w:rPr>
           <w:lang w:val="en-GB"/>
         </w:rPr>
-        <w:t xml:space="preserve"> </w:t>
-      </w:r>
-      <w:r>
-        <w:rPr>
-          <w:lang w:val="en-GB"/>
-        </w:rPr>
-        <w:t xml:space="preserve">, </w:t>
-      </w:r>
-      <w:r>
-        <w:rPr>
-          <w:lang w:val="en-GB"/>
-        </w:rPr>
-        <w:t>Depth First Algorithm, Breadth First Algorithm</w:t>
+        <w:t xml:space="preserve"> Breadth First Algorithm</w:t>
       </w:r>
     </w:p>
     <w:p>
       <w:pPr>
         <w:pStyle w:val="Ttulo1"/>
-      </w:pPr>
-      <w:r>
+        <w:rPr>
+          <w:sz w:val="22"/>
+          <w:szCs w:val="22"/>
+        </w:rPr>
+      </w:pPr>
+      <w:r>
+        <w:rPr>
+          <w:sz w:val="22"/>
+          <w:szCs w:val="22"/>
+        </w:rPr>
         <w:t>Introduction</w:t>
       </w:r>
     </w:p>
@@ -573,283 +571,227 @@
         <w:rPr>
           <w:lang w:val="en-GB"/>
         </w:rPr>
-        <w:t>In this project we w</w:t>
+        <w:t>In this project we will implement an application capable of resolving instances of the game “Unblock Me”, without any external interaction, using search algorithms of Artificial Intelligence, namely</w:t>
       </w:r>
       <w:r>
         <w:rPr>
           <w:lang w:val="en-GB"/>
         </w:rPr>
-        <w:t xml:space="preserve">ill implement an application capable of resolving instances of the game “Unblock Me”, without any external interaction, </w:t>
+        <w:t xml:space="preserve"> </w:t>
       </w:r>
       <w:r>
         <w:rPr>
           <w:lang w:val="en-GB"/>
         </w:rPr>
-        <w:t>using</w:t>
+        <w:t>A* Algorithm, Uniform Cost Algorithm, Greedy Algorithm, Depth First Algorithm</w:t>
       </w:r>
       <w:r>
         <w:rPr>
           <w:lang w:val="en-GB"/>
         </w:rPr>
-        <w:t xml:space="preserve"> search </w:t>
+        <w:t xml:space="preserve"> and </w:t>
       </w:r>
       <w:r>
         <w:rPr>
           <w:lang w:val="en-GB"/>
         </w:rPr>
-        <w:t>algorithms of Artificial Intelligence, namely</w:t>
+        <w:t>Breadth First Algorithm</w:t>
       </w:r>
       <w:r>
         <w:rPr>
           <w:lang w:val="en-GB"/>
         </w:rPr>
-        <w:t xml:space="preserve"> search</w:t>
-      </w:r>
-      <w:r>
-        <w:rPr>
-          <w:lang w:val="en-GB"/>
-        </w:rPr>
-        <w:t xml:space="preserve"> algorithms like A* Algorithm, Uniform Cost Algorithm, Greedy </w:t>
-      </w:r>
-      <w:proofErr w:type="gramStart"/>
-      <w:r>
-        <w:rPr>
-          <w:lang w:val="en-GB"/>
-        </w:rPr>
-        <w:t>Algorithm ,</w:t>
-      </w:r>
-      <w:proofErr w:type="gramEnd"/>
-      <w:r>
-        <w:rPr>
-          <w:lang w:val="en-GB"/>
-        </w:rPr>
-        <w:t xml:space="preserve"> Depth First Algorithm, Breadth First Algorithm</w:t>
+        <w:t>.</w:t>
       </w:r>
     </w:p>
     <w:p>
       <w:pPr>
         <w:pStyle w:val="Ttulo1"/>
-      </w:pPr>
-      <w:r>
+        <w:rPr>
+          <w:sz w:val="22"/>
+          <w:szCs w:val="22"/>
+        </w:rPr>
+      </w:pPr>
+      <w:r>
+        <w:rPr>
+          <w:sz w:val="22"/>
+          <w:szCs w:val="22"/>
+        </w:rPr>
         <w:t>Problem Description</w:t>
       </w:r>
     </w:p>
     <w:p>
       <w:pPr>
         <w:pStyle w:val="Listacommarcas"/>
-        <w:numPr>
-          <w:ilvl w:val="0"/>
-          <w:numId w:val="0"/>
-        </w:numPr>
-        <w:spacing w:after="5pt"/>
-        <w:ind w:firstLine="14.40pt"/>
         <w:rPr>
           <w:rFonts w:eastAsia="SimSun"/>
-          <w:spacing w:val="-1"/>
           <w:sz w:val="20"/>
           <w:szCs w:val="20"/>
-          <w:lang w:val="en-GB" w:eastAsia="x-none"/>
+          <w:lang w:val="en-US"/>
         </w:rPr>
       </w:pPr>
       <w:r>
         <w:rPr>
           <w:rFonts w:eastAsia="SimSun"/>
-          <w:spacing w:val="-1"/>
           <w:sz w:val="20"/>
           <w:szCs w:val="20"/>
-          <w:lang w:val="en-GB" w:eastAsia="x-none"/>
-        </w:rPr>
-        <w:t>The game is played o</w:t>
+          <w:lang w:val="en-US"/>
+        </w:rPr>
+        <w:t xml:space="preserve">The game is played on a 6x6 board, with one special piece (1x2), and several other pieces that can vary in size and orientation, but always 1xY (pieces that move </w:t>
       </w:r>
       <w:r>
         <w:rPr>
           <w:rFonts w:eastAsia="SimSun"/>
-          <w:spacing w:val="-1"/>
           <w:sz w:val="20"/>
           <w:szCs w:val="20"/>
-          <w:lang w:val="en-GB" w:eastAsia="x-none"/>
-        </w:rPr>
-        <w:t xml:space="preserve">n a 6x6 board, with one special piece (1x2), and several other pieces that can vary in size and orientation, but always 1xY (pieces that move </w:t>
+          <w:lang w:val="en-US"/>
+        </w:rPr>
+        <w:t>vertically</w:t>
       </w:r>
       <w:r>
         <w:rPr>
           <w:rFonts w:eastAsia="SimSun"/>
-          <w:spacing w:val="-1"/>
           <w:sz w:val="20"/>
           <w:szCs w:val="20"/>
-          <w:lang w:val="en-GB" w:eastAsia="x-none"/>
-        </w:rPr>
-        <w:t>vertically</w:t>
+          <w:lang w:val="en-US"/>
+        </w:rPr>
+        <w:t xml:space="preserve">) or Xx1 (pieces that move </w:t>
       </w:r>
       <w:r>
         <w:rPr>
           <w:rFonts w:eastAsia="SimSun"/>
-          <w:spacing w:val="-1"/>
           <w:sz w:val="20"/>
           <w:szCs w:val="20"/>
-          <w:lang w:val="en-GB" w:eastAsia="x-none"/>
-        </w:rPr>
-        <w:t>) or Xx1 (pieces that move horizontaly)</w:t>
+          <w:lang w:val="en-US"/>
+        </w:rPr>
+        <w:t>horizontally</w:t>
       </w:r>
       <w:r>
         <w:rPr>
           <w:rFonts w:eastAsia="SimSun"/>
-          <w:spacing w:val="-1"/>
           <w:sz w:val="20"/>
           <w:szCs w:val="20"/>
-          <w:lang w:val="en-GB" w:eastAsia="x-none"/>
-        </w:rPr>
-        <w:t xml:space="preserve">. </w:t>
+          <w:lang w:val="en-US"/>
+        </w:rPr>
+        <w:t>)</w:t>
       </w:r>
       <w:r>
         <w:rPr>
           <w:rFonts w:eastAsia="SimSun"/>
-          <w:spacing w:val="-1"/>
           <w:sz w:val="20"/>
           <w:szCs w:val="20"/>
-          <w:lang w:val="en-GB" w:eastAsia="x-none"/>
-        </w:rPr>
-        <w:t>The objective of the game is to move the s</w:t>
+          <w:lang w:val="en-US"/>
+        </w:rPr>
+        <w:t xml:space="preserve">. The objective of the game is to move the special piece to the right, moving the other pieces out of the way to make room for it. The tricky part lies in the fact that the small size of the board does not allow the pieces to move much without being obstructed by other pieces, sometimes several pieces might need to be moved before </w:t>
       </w:r>
       <w:r>
         <w:rPr>
           <w:rFonts w:eastAsia="SimSun"/>
-          <w:spacing w:val="-1"/>
           <w:sz w:val="20"/>
           <w:szCs w:val="20"/>
-          <w:lang w:val="en-GB" w:eastAsia="x-none"/>
-        </w:rPr>
-        <w:t xml:space="preserve">pecial piece to the right, moving the other pieces out of the way to make room for it. The </w:t>
+          <w:lang w:val="en-US"/>
+        </w:rPr>
+        <w:t xml:space="preserve">making room for </w:t>
       </w:r>
       <w:r>
         <w:rPr>
           <w:rFonts w:eastAsia="SimSun"/>
-          <w:spacing w:val="-1"/>
           <w:sz w:val="20"/>
           <w:szCs w:val="20"/>
-          <w:lang w:val="en-GB" w:eastAsia="x-none"/>
-        </w:rPr>
-        <w:t>tricky part</w:t>
+          <w:lang w:val="en-US"/>
+        </w:rPr>
+        <w:t>a certain piece</w:t>
       </w:r>
       <w:r>
         <w:rPr>
           <w:rFonts w:eastAsia="SimSun"/>
-          <w:spacing w:val="-1"/>
           <w:sz w:val="20"/>
           <w:szCs w:val="20"/>
-          <w:lang w:val="en-GB" w:eastAsia="x-none"/>
-        </w:rPr>
-        <w:t xml:space="preserve"> lies in the fact that the small size of the board does not allow the pieces to move much without being obstructed by other pieces, sometimes several pieces might need to be moved before </w:t>
+          <w:lang w:val="en-US"/>
+        </w:rPr>
+        <w:t xml:space="preserve"> to move</w:t>
       </w:r>
       <w:r>
         <w:rPr>
           <w:rFonts w:eastAsia="SimSun"/>
-          <w:spacing w:val="-1"/>
           <w:sz w:val="20"/>
           <w:szCs w:val="20"/>
-          <w:lang w:val="en-GB" w:eastAsia="x-none"/>
-        </w:rPr>
-        <w:t xml:space="preserve">making room for </w:t>
+          <w:lang w:val="en-US"/>
+        </w:rPr>
+        <w:t xml:space="preserve"> </w:t>
       </w:r>
       <w:r>
         <w:rPr>
           <w:rFonts w:eastAsia="SimSun"/>
-          <w:spacing w:val="-1"/>
           <w:sz w:val="20"/>
           <w:szCs w:val="20"/>
-          <w:lang w:val="en-GB" w:eastAsia="x-none"/>
-        </w:rPr>
-        <w:t>a certain piece</w:t>
+          <w:lang w:val="en-US"/>
+        </w:rPr>
+        <w:t>just</w:t>
       </w:r>
       <w:r>
         <w:rPr>
           <w:rFonts w:eastAsia="SimSun"/>
-          <w:spacing w:val="-1"/>
           <w:sz w:val="20"/>
           <w:szCs w:val="20"/>
-          <w:lang w:val="en-GB" w:eastAsia="x-none"/>
-        </w:rPr>
-        <w:t xml:space="preserve"> to move</w:t>
+          <w:lang w:val="en-US"/>
+        </w:rPr>
+        <w:t xml:space="preserve"> one position</w:t>
       </w:r>
       <w:r>
         <w:rPr>
           <w:rFonts w:eastAsia="SimSun"/>
-          <w:spacing w:val="-1"/>
           <w:sz w:val="20"/>
           <w:szCs w:val="20"/>
-          <w:lang w:val="en-GB" w:eastAsia="x-none"/>
-        </w:rPr>
-        <w:t xml:space="preserve"> </w:t>
+          <w:lang w:val="en-US"/>
+        </w:rPr>
+        <w:t>.</w:t>
       </w:r>
       <w:r>
         <w:rPr>
           <w:rFonts w:eastAsia="SimSun"/>
-          <w:spacing w:val="-1"/>
+          <w:noProof/>
           <w:sz w:val="20"/>
           <w:szCs w:val="20"/>
-          <w:lang w:val="en-GB" w:eastAsia="x-none"/>
-        </w:rPr>
-        <w:t>just</w:t>
-      </w:r>
-      <w:r>
+          <w:lang w:val="en-US"/>
+        </w:rPr>
+        <w:t xml:space="preserve"> </w:t>
+      </w:r>
+    </w:p>
+    <w:p>
+      <w:pPr>
+        <w:pStyle w:val="Listacommarcas"/>
         <w:rPr>
           <w:rFonts w:eastAsia="SimSun"/>
-          <w:spacing w:val="-1"/>
           <w:sz w:val="20"/>
           <w:szCs w:val="20"/>
-          <w:lang w:val="en-GB" w:eastAsia="x-none"/>
-        </w:rPr>
-        <w:t xml:space="preserve"> one position</w:t>
-      </w:r>
-    </w:p>
-    <w:p>
-      <w:pPr>
-        <w:pStyle w:val="Listacommarcas"/>
-        <w:numPr>
-          <w:ilvl w:val="0"/>
-          <w:numId w:val="0"/>
-        </w:numPr>
-        <w:spacing w:after="5pt"/>
-        <w:ind w:firstLine="14.40pt"/>
-        <w:rPr>
-          <w:rFonts w:eastAsia="SimSun"/>
-          <w:spacing w:val="-1"/>
-          <w:sz w:val="20"/>
-          <w:szCs w:val="20"/>
-          <w:lang w:val="en-GB" w:eastAsia="x-none"/>
-        </w:rPr>
-      </w:pPr>
-    </w:p>
-    <w:p>
-      <w:pPr>
-        <w:pStyle w:val="Listacommarcas"/>
-        <w:numPr>
-          <w:ilvl w:val="0"/>
-          <w:numId w:val="0"/>
-        </w:numPr>
-        <w:spacing w:after="5pt"/>
-        <w:ind w:firstLine="14.40pt"/>
-        <w:rPr>
-          <w:rFonts w:eastAsia="SimSun"/>
-          <w:spacing w:val="-1"/>
-          <w:sz w:val="20"/>
-          <w:szCs w:val="20"/>
-          <w:lang w:eastAsia="x-none"/>
-        </w:rPr>
-      </w:pPr>
-      <w:r>
-        <w:rPr>
-          <w:rFonts w:eastAsia="SimSun"/>
+          <w:lang w:val="en-US"/>
+        </w:rPr>
+      </w:pPr>
+      <w:r>
+        <w:rPr>
           <w:noProof/>
-          <w:spacing w:val="-1"/>
-          <w:sz w:val="20"/>
-          <w:szCs w:val="20"/>
-          <w:lang w:eastAsia="x-none"/>
         </w:rPr>
         <w:drawing>
-          <wp:inline distT="0" distB="0" distL="0" distR="0" wp14:anchorId="7E0FDA39" wp14:editId="4133BE55">
+          <wp:anchor distT="0" distB="0" distL="114300" distR="114300" simplePos="0" relativeHeight="251658240" behindDoc="1" locked="0" layoutInCell="1" allowOverlap="1" wp14:anchorId="532C977A" wp14:editId="61522E34">
+            <wp:simplePos x="0" y="0"/>
+            <wp:positionH relativeFrom="column">
+              <wp:posOffset>558248</wp:posOffset>
+            </wp:positionH>
+            <wp:positionV relativeFrom="paragraph">
+              <wp:posOffset>788200</wp:posOffset>
+            </wp:positionV>
             <wp:extent cx="1583690" cy="1596390"/>
             <wp:effectExtent l="0" t="0" r="0" b="3810"/>
+            <wp:wrapTight wrapText="bothSides">
+              <wp:wrapPolygon edited="0">
+                <wp:start x="0" y="0"/>
+                <wp:lineTo x="0" y="21394"/>
+                <wp:lineTo x="21306" y="21394"/>
+                <wp:lineTo x="21306" y="0"/>
+                <wp:lineTo x="0" y="0"/>
+              </wp:wrapPolygon>
+            </wp:wrapTight>
             <wp:docPr id="2" name="Imagem 2"/>
             <wp:cNvGraphicFramePr>
               <a:graphicFrameLocks xmlns:a="http://purl.oclc.org/ooxml/drawingml/main" noChangeAspect="1"/>
@@ -885,246 +827,1962 @@
                 </pic:pic>
               </a:graphicData>
             </a:graphic>
-          </wp:inline>
+            <wp14:sizeRelH relativeFrom="page">
+              <wp14:pctWidth>0%</wp14:pctWidth>
+            </wp14:sizeRelH>
+            <wp14:sizeRelV relativeFrom="page">
+              <wp14:pctHeight>0%</wp14:pctHeight>
+            </wp14:sizeRelV>
+          </wp:anchor>
         </w:drawing>
+      </w:r>
+      <w:r>
+        <w:rPr>
+          <w:rFonts w:eastAsia="SimSun"/>
+          <w:sz w:val="20"/>
+          <w:szCs w:val="20"/>
+          <w:lang w:val="en-US"/>
+        </w:rPr>
+        <w:t xml:space="preserve">Released in 2009, </w:t>
+      </w:r>
+      <w:r>
+        <w:rPr>
+          <w:rFonts w:eastAsia="SimSun"/>
+          <w:sz w:val="20"/>
+          <w:szCs w:val="20"/>
+          <w:lang w:val="en-US"/>
+        </w:rPr>
+        <w:t xml:space="preserve">the game </w:t>
+      </w:r>
+      <w:r>
+        <w:rPr>
+          <w:rFonts w:eastAsia="SimSun"/>
+          <w:sz w:val="20"/>
+          <w:szCs w:val="20"/>
+          <w:lang w:val="en-US"/>
+        </w:rPr>
+        <w:t xml:space="preserve">is the most popular </w:t>
+      </w:r>
+      <w:r>
+        <w:rPr>
+          <w:rFonts w:eastAsia="SimSun"/>
+          <w:sz w:val="20"/>
+          <w:szCs w:val="20"/>
+          <w:lang w:val="en-US"/>
+        </w:rPr>
+        <w:t>release of</w:t>
+      </w:r>
+      <w:r>
+        <w:rPr>
+          <w:rFonts w:eastAsia="SimSun"/>
+          <w:sz w:val="20"/>
+          <w:szCs w:val="20"/>
+          <w:lang w:val="en-US"/>
+        </w:rPr>
+        <w:t xml:space="preserve"> the</w:t>
+      </w:r>
+      <w:r>
+        <w:rPr>
+          <w:rFonts w:eastAsia="SimSun"/>
+          <w:sz w:val="20"/>
+          <w:szCs w:val="20"/>
+          <w:lang w:val="en-US"/>
+        </w:rPr>
+        <w:t xml:space="preserve"> </w:t>
+      </w:r>
+      <w:r>
+        <w:rPr>
+          <w:rFonts w:eastAsia="SimSun"/>
+          <w:sz w:val="20"/>
+          <w:szCs w:val="20"/>
+          <w:lang w:val="en-US"/>
+        </w:rPr>
+        <w:t xml:space="preserve">Thai company </w:t>
+      </w:r>
+      <w:proofErr w:type="spellStart"/>
+      <w:r>
+        <w:rPr>
+          <w:rFonts w:eastAsia="SimSun"/>
+          <w:sz w:val="20"/>
+          <w:szCs w:val="20"/>
+          <w:lang w:val="en-US"/>
+        </w:rPr>
+        <w:t>Kiragames</w:t>
+      </w:r>
+      <w:proofErr w:type="spellEnd"/>
+      <w:r>
+        <w:rPr>
+          <w:rFonts w:eastAsia="SimSun"/>
+          <w:sz w:val="20"/>
+          <w:szCs w:val="20"/>
+          <w:lang w:val="en-US"/>
+        </w:rPr>
+        <w:t xml:space="preserve"> </w:t>
+      </w:r>
+      <w:r>
+        <w:rPr>
+          <w:rFonts w:eastAsia="SimSun"/>
+          <w:sz w:val="20"/>
+          <w:szCs w:val="20"/>
+          <w:vertAlign w:val="superscript"/>
+          <w:lang w:val="en-US"/>
+        </w:rPr>
+        <w:t>[2]</w:t>
+      </w:r>
+      <w:r>
+        <w:rPr>
+          <w:rFonts w:eastAsia="SimSun"/>
+          <w:sz w:val="20"/>
+          <w:szCs w:val="20"/>
+          <w:lang w:val="en-US"/>
+        </w:rPr>
+        <w:t>.</w:t>
+      </w:r>
+      <w:r>
+        <w:rPr>
+          <w:rFonts w:eastAsia="SimSun"/>
+          <w:sz w:val="20"/>
+          <w:szCs w:val="20"/>
+          <w:lang w:val="en-US"/>
+        </w:rPr>
+        <w:t xml:space="preserve"> </w:t>
+      </w:r>
+      <w:r>
+        <w:rPr>
+          <w:rFonts w:eastAsia="SimSun"/>
+          <w:sz w:val="20"/>
+          <w:szCs w:val="20"/>
+          <w:lang w:val="en-US"/>
+        </w:rPr>
+        <w:t>Although</w:t>
+      </w:r>
+      <w:r>
+        <w:rPr>
+          <w:rFonts w:eastAsia="SimSun"/>
+          <w:sz w:val="20"/>
+          <w:szCs w:val="20"/>
+          <w:lang w:val="en-US"/>
+        </w:rPr>
+        <w:t xml:space="preserve"> hard to find evidence, the game resembles an early 20th cent</w:t>
+      </w:r>
+      <w:r>
+        <w:rPr>
+          <w:rFonts w:eastAsia="SimSun"/>
+          <w:sz w:val="20"/>
+          <w:szCs w:val="20"/>
+          <w:lang w:val="en-US"/>
+        </w:rPr>
+        <w:t>u</w:t>
+      </w:r>
+      <w:r>
+        <w:rPr>
+          <w:rFonts w:eastAsia="SimSun"/>
+          <w:sz w:val="20"/>
+          <w:szCs w:val="20"/>
+          <w:lang w:val="en-US"/>
+        </w:rPr>
+        <w:t xml:space="preserve">ry game called </w:t>
+      </w:r>
+      <w:proofErr w:type="spellStart"/>
+      <w:r>
+        <w:rPr>
+          <w:rFonts w:eastAsia="SimSun"/>
+          <w:sz w:val="20"/>
+          <w:szCs w:val="20"/>
+          <w:lang w:val="en-US"/>
+        </w:rPr>
+        <w:t>Klotski</w:t>
+      </w:r>
+      <w:proofErr w:type="spellEnd"/>
+      <w:r>
+        <w:rPr>
+          <w:rFonts w:eastAsia="SimSun"/>
+          <w:sz w:val="20"/>
+          <w:szCs w:val="20"/>
+          <w:lang w:val="en-US"/>
+        </w:rPr>
+        <w:t>, which was included in Windows3.1’s Windows Entertainment Pack</w:t>
+      </w:r>
+      <w:r>
+        <w:rPr>
+          <w:rFonts w:eastAsia="SimSun"/>
+          <w:sz w:val="20"/>
+          <w:szCs w:val="20"/>
+          <w:lang w:val="en-US"/>
+        </w:rPr>
+        <w:t xml:space="preserve"> </w:t>
+      </w:r>
+      <w:r>
+        <w:rPr>
+          <w:rFonts w:eastAsia="SimSun"/>
+          <w:sz w:val="20"/>
+          <w:szCs w:val="20"/>
+          <w:vertAlign w:val="superscript"/>
+          <w:lang w:val="en-US"/>
+        </w:rPr>
+        <w:t>[3]</w:t>
+      </w:r>
+      <w:r>
+        <w:rPr>
+          <w:rFonts w:eastAsia="SimSun"/>
+          <w:sz w:val="20"/>
+          <w:szCs w:val="20"/>
+          <w:lang w:val="en-US"/>
+        </w:rPr>
+        <w:t>.</w:t>
       </w:r>
     </w:p>
     <w:p>
       <w:pPr>
         <w:pStyle w:val="Listacommarcas"/>
-        <w:numPr>
-          <w:ilvl w:val="0"/>
-          <w:numId w:val="0"/>
-        </w:numPr>
-        <w:spacing w:after="5pt"/>
-        <w:ind w:start="32.40pt"/>
         <w:rPr>
           <w:rFonts w:eastAsia="SimSun"/>
-        </w:rPr>
-      </w:pPr>
-      <w:r>
-        <w:rPr>
-          <w:rFonts w:eastAsia="SimSun"/>
-          <w:spacing w:val="-1"/>
-          <w:sz w:val="20"/>
-          <w:szCs w:val="20"/>
-          <w:lang w:val="en-GB" w:eastAsia="x-none"/>
-        </w:rPr>
-        <w:t>Released in 2009, it’s the m</w:t>
-      </w:r>
-      <w:r>
-        <w:rPr>
-          <w:rFonts w:eastAsia="SimSun"/>
-          <w:spacing w:val="-1"/>
-          <w:sz w:val="20"/>
-          <w:szCs w:val="20"/>
-          <w:lang w:val="en-GB" w:eastAsia="x-none"/>
-        </w:rPr>
-        <w:t xml:space="preserve">ost popular game by the </w:t>
-      </w:r>
-      <w:r>
-        <w:rPr>
-          <w:rFonts w:eastAsia="SimSun"/>
-          <w:spacing w:val="-1"/>
-          <w:sz w:val="20"/>
-          <w:szCs w:val="20"/>
-          <w:lang w:val="en-GB" w:eastAsia="x-none"/>
-        </w:rPr>
-        <w:t>Thai company</w:t>
-      </w:r>
-      <w:r>
-        <w:rPr>
-          <w:rFonts w:eastAsia="SimSun"/>
-          <w:spacing w:val="-1"/>
-          <w:sz w:val="20"/>
-          <w:szCs w:val="20"/>
-          <w:lang w:val="en-GB" w:eastAsia="x-none"/>
-        </w:rPr>
-        <w:t xml:space="preserve"> </w:t>
-      </w:r>
-      <w:proofErr w:type="spellStart"/>
-      <w:r>
-        <w:rPr>
-          <w:rFonts w:eastAsia="SimSun"/>
-          <w:spacing w:val="-1"/>
-          <w:sz w:val="20"/>
-          <w:szCs w:val="20"/>
-          <w:lang w:val="en-GB" w:eastAsia="x-none"/>
-        </w:rPr>
-        <w:t>Kiragames</w:t>
-      </w:r>
-      <w:proofErr w:type="spellEnd"/>
+          <w:lang w:val="en-US"/>
+        </w:rPr>
+      </w:pPr>
     </w:p>
     <w:p>
       <w:pPr>
-        <w:pStyle w:val="Listacommarcas"/>
-        <w:numPr>
-          <w:ilvl w:val="0"/>
-          <w:numId w:val="0"/>
-        </w:numPr>
-        <w:spacing w:after="5pt"/>
-        <w:ind w:firstLine="14.40pt"/>
-        <w:rPr>
-          <w:rFonts w:eastAsia="SimSun"/>
-          <w:spacing w:val="-1"/>
-          <w:sz w:val="20"/>
-          <w:szCs w:val="20"/>
-          <w:lang w:eastAsia="x-none"/>
-        </w:rPr>
-      </w:pPr>
+        <w:pStyle w:val="Ttulo1"/>
+        <w:rPr>
+          <w:sz w:val="22"/>
+          <w:szCs w:val="22"/>
+          <w:lang w:val="en-GB"/>
+        </w:rPr>
+      </w:pPr>
+      <w:r>
+        <w:rPr>
+          <w:sz w:val="22"/>
+          <w:szCs w:val="22"/>
+          <w:lang w:val="en-GB"/>
+        </w:rPr>
+        <w:t>Formulation of the Problem</w:t>
+      </w:r>
     </w:p>
     <w:p>
       <w:pPr>
-        <w:pStyle w:val="Ttulo1"/>
-        <w:rPr>
-          <w:lang w:val="en-GB"/>
-        </w:rPr>
-      </w:pPr>
-      <w:r>
-        <w:rPr>
-          <w:lang w:val="en-GB"/>
-        </w:rPr>
-        <w:t>Formulation of the Pro</w:t>
-      </w:r>
-      <w:r>
-        <w:rPr>
-          <w:lang w:val="en-GB"/>
-        </w:rPr>
-        <w:t>blem</w:t>
+        <w:pStyle w:val="Corpodetexto"/>
+        <w:rPr>
+          <w:lang w:val="en-US"/>
+        </w:rPr>
+      </w:pPr>
+      <w:r>
+        <w:rPr>
+          <w:sz w:val="22"/>
+          <w:szCs w:val="22"/>
+          <w:lang w:val="en-US"/>
+        </w:rPr>
+        <w:t>State Representation:</w:t>
+      </w:r>
+      <w:r>
+        <w:rPr>
+          <w:sz w:val="22"/>
+          <w:szCs w:val="22"/>
+          <w:lang w:val="en-US"/>
+        </w:rPr>
+        <w:t xml:space="preserve"> </w:t>
+      </w:r>
+      <w:r>
+        <w:rPr>
+          <w:lang w:val="en-US"/>
+        </w:rPr>
+        <w:t xml:space="preserve">A board can be represented with a 6x6 </w:t>
+      </w:r>
+      <w:r>
+        <w:rPr>
+          <w:lang w:val="en-US"/>
+        </w:rPr>
+        <w:t xml:space="preserve">matrix whose </w:t>
+      </w:r>
+      <w:r>
+        <w:rPr>
+          <w:lang w:val="en-US"/>
+        </w:rPr>
+        <w:t>positions rang</w:t>
+      </w:r>
+      <w:r>
+        <w:rPr>
+          <w:lang w:val="en-US"/>
+        </w:rPr>
+        <w:t>e</w:t>
+      </w:r>
+      <w:r>
+        <w:rPr>
+          <w:lang w:val="en-US"/>
+        </w:rPr>
+        <w:t xml:space="preserve"> from (0, 0)</w:t>
+      </w:r>
+      <w:r>
+        <w:rPr>
+          <w:lang w:val="en-US"/>
+        </w:rPr>
+        <w:t xml:space="preserve"> on the topmost left</w:t>
+      </w:r>
+      <w:r>
+        <w:rPr>
+          <w:lang w:val="en-US"/>
+        </w:rPr>
+        <w:t xml:space="preserve"> to (5, 5)</w:t>
+      </w:r>
+      <w:r>
+        <w:rPr>
+          <w:lang w:val="en-US"/>
+        </w:rPr>
+        <w:t xml:space="preserve"> on the bottommost right</w:t>
+      </w:r>
+      <w:r>
+        <w:rPr>
+          <w:lang w:val="en-US"/>
+        </w:rPr>
+        <w:t>.</w:t>
+      </w:r>
+      <w:r>
+        <w:rPr>
+          <w:lang w:val="en-US"/>
+        </w:rPr>
+        <w:t xml:space="preserve"> Every piece can be represented with letters ranging from “A” to “Z” where every </w:t>
+      </w:r>
+      <w:r>
+        <w:rPr>
+          <w:lang w:val="en-US"/>
+        </w:rPr>
+        <w:t xml:space="preserve">piece that occupies multiple positions is represented with the same letter. No two or more pieces can </w:t>
+      </w:r>
+      <w:r>
+        <w:rPr>
+          <w:lang w:val="en-US"/>
+        </w:rPr>
+        <w:t>occupy</w:t>
+      </w:r>
+      <w:r>
+        <w:rPr>
+          <w:lang w:val="en-US"/>
+        </w:rPr>
+        <w:t xml:space="preserve"> the same space and blank space is represented with a dot (“.”).</w:t>
       </w:r>
     </w:p>
     <w:p>
       <w:pPr>
         <w:pStyle w:val="Corpodetexto"/>
-      </w:pPr>
-      <w:r>
-        <w:t>Descrevendo a formulação do problema como um problema de pesquisa, ou seja: Representação do estado, Estado(s) Inicial(</w:t>
-      </w:r>
-      <w:proofErr w:type="spellStart"/>
-      <w:r>
-        <w:t>is</w:t>
-      </w:r>
-      <w:proofErr w:type="spellEnd"/>
-      <w:r>
-        <w:t>), Teste(s) Objetivo, Operadores e respetivos Nomes, Pré-condições, Efeitos e Custo(s)). Esta formulação deve ser independente da linguagem de programação utilizada para a sua implementação.</w:t>
+        <w:rPr>
+          <w:lang w:val="en-US"/>
+        </w:rPr>
+      </w:pPr>
+      <w:r>
+        <w:rPr>
+          <w:sz w:val="22"/>
+          <w:szCs w:val="22"/>
+          <w:lang w:val="en-US"/>
+        </w:rPr>
+        <w:t xml:space="preserve">Initial State: </w:t>
+      </w:r>
+      <w:r>
+        <w:rPr>
+          <w:lang w:val="en-US"/>
+        </w:rPr>
+        <w:t xml:space="preserve">A board </w:t>
+      </w:r>
+      <w:r>
+        <w:rPr>
+          <w:lang w:val="en-US"/>
+        </w:rPr>
+        <w:t>will always start with a key piece facing a</w:t>
+      </w:r>
+      <w:r>
+        <w:rPr>
+          <w:lang w:val="en-US"/>
+        </w:rPr>
+        <w:t xml:space="preserve"> target </w:t>
+      </w:r>
+      <w:r>
+        <w:rPr>
+          <w:lang w:val="en-US"/>
+        </w:rPr>
+        <w:t xml:space="preserve">side and </w:t>
+      </w:r>
+      <w:r>
+        <w:rPr>
+          <w:lang w:val="en-US"/>
+        </w:rPr>
+        <w:t>there might be pieces obstructing its movement but, by moving the surrounding pieces, it’s always possible to achieve a target state. In the earlier levels played, the key piece is always located on the third row.</w:t>
       </w:r>
     </w:p>
     <w:p>
       <w:pPr>
-        <w:pStyle w:val="Ttulo1"/>
-      </w:pPr>
-      <w:r>
-        <w:t>Related Work</w:t>
+        <w:pStyle w:val="Corpodetexto"/>
+        <w:rPr>
+          <w:lang w:val="en-US"/>
+        </w:rPr>
+      </w:pPr>
+      <w:r>
+        <w:rPr>
+          <w:sz w:val="22"/>
+          <w:szCs w:val="22"/>
+          <w:lang w:val="en-US"/>
+        </w:rPr>
+        <w:t>Target State:</w:t>
+      </w:r>
+      <w:r>
+        <w:rPr>
+          <w:lang w:val="en-US"/>
+        </w:rPr>
+        <w:t xml:space="preserve"> The game ends when a key piece reaches a target side. </w:t>
+      </w:r>
+      <w:r>
+        <w:rPr>
+          <w:lang w:val="en-US"/>
+        </w:rPr>
+        <w:t>In the earlier levels played, this target side is a</w:t>
+      </w:r>
+      <w:r>
+        <w:rPr>
+          <w:lang w:val="en-US"/>
+        </w:rPr>
+        <w:t xml:space="preserve">lways the right side and can be achieved if the key piece reaches the matrix position (2, 5) (third row, sixth column). As with most puzzles of this nature, the goal should be to </w:t>
+      </w:r>
+      <w:r>
+        <w:rPr>
+          <w:lang w:val="en-US"/>
+        </w:rPr>
+        <w:t>finish</w:t>
+      </w:r>
+      <w:r>
+        <w:rPr>
+          <w:lang w:val="en-US"/>
+        </w:rPr>
+        <w:t xml:space="preserve"> </w:t>
+      </w:r>
+      <w:r>
+        <w:rPr>
+          <w:lang w:val="en-US"/>
+        </w:rPr>
+        <w:t>a level</w:t>
+      </w:r>
+      <w:r>
+        <w:rPr>
+          <w:lang w:val="en-US"/>
+        </w:rPr>
+        <w:t xml:space="preserve"> within the least amount of plays</w:t>
+      </w:r>
+      <w:r>
+        <w:rPr>
+          <w:lang w:val="en-US"/>
+        </w:rPr>
+        <w:t xml:space="preserve"> possible</w:t>
+      </w:r>
+      <w:r>
+        <w:rPr>
+          <w:lang w:val="en-US"/>
+        </w:rPr>
+        <w:t>.</w:t>
       </w:r>
     </w:p>
     <w:p>
       <w:pPr>
         <w:pStyle w:val="Corpodetexto"/>
         <w:rPr>
-          <w:lang w:val="pt-PT"/>
-        </w:rPr>
-      </w:pPr>
-      <w:r>
-        <w:rPr>
-          <w:lang w:val="pt-PT"/>
-        </w:rPr>
-        <w:t>Descrevendo outros trabalhos semelhantes que os estudantes ten</w:t>
-      </w:r>
-      <w:r>
-        <w:rPr>
-          <w:lang w:val="pt-PT"/>
-        </w:rPr>
-        <w:t xml:space="preserve">ham encontrado na sua pesquisa e </w:t>
-      </w:r>
-      <w:r>
-        <w:rPr>
-          <w:lang w:val="pt-PT"/>
-        </w:rPr>
-        <w:t>c</w:t>
-      </w:r>
-      <w:r>
-        <w:rPr>
-          <w:lang w:val="pt-PT"/>
-        </w:rPr>
-        <w:t xml:space="preserve">ódigos fonte úteis para a realização do trabalho (devendo ser incluídas referências aos trabalhos e códigos fontes na seção de referências bibliográficas). </w:t>
+          <w:sz w:val="22"/>
+          <w:szCs w:val="22"/>
+          <w:lang w:val="en-US"/>
+        </w:rPr>
+      </w:pPr>
+      <w:r>
+        <w:rPr>
+          <w:sz w:val="22"/>
+          <w:szCs w:val="22"/>
+          <w:lang w:val="en-US"/>
+        </w:rPr>
+        <w:t>Operators:</w:t>
       </w:r>
     </w:p>
     <w:p>
       <w:pPr>
-        <w:pStyle w:val="Ttulo1"/>
-        <w:rPr>
-          <w:lang w:val="pt-PT"/>
-        </w:rPr>
-      </w:pPr>
-      <w:r>
-        <w:rPr>
-          <w:lang w:val="pt-PT"/>
-        </w:rPr>
-        <w:t>Conclusions and Development Prespectives</w:t>
+        <w:pStyle w:val="Corpodetexto"/>
+        <w:spacing w:line="12pt" w:lineRule="auto"/>
+        <w:ind w:firstLine="0pt"/>
+        <w:rPr>
+          <w:lang w:val="en-US"/>
+        </w:rPr>
+      </w:pPr>
+      <w:r>
+        <w:rPr>
+          <w:lang w:val="en-US"/>
+        </w:rPr>
+        <w:t>P – Letter of the current Piece</w:t>
       </w:r>
     </w:p>
     <w:p>
       <w:pPr>
         <w:pStyle w:val="Corpodetexto"/>
-        <w:rPr>
-          <w:lang w:val="pt-PT"/>
-        </w:rPr>
-      </w:pPr>
-      <w:r>
-        <w:rPr>
-          <w:lang w:val="pt-PT"/>
-        </w:rPr>
-        <w:t>Sumário do trabalho</w:t>
-      </w:r>
-      <w:r>
-        <w:rPr>
-          <w:lang w:val="pt-PT"/>
-        </w:rPr>
-        <w:t xml:space="preserve"> realizado</w:t>
-      </w:r>
-      <w:r>
-        <w:rPr>
-          <w:lang w:val="pt-PT"/>
-        </w:rPr>
-        <w:t xml:space="preserve"> e conclusões que retira deste projeto. Análise crítica dos resultados obtidos em comparação com os resultados teóricos que seriam esperados. Trabalho futuro, ou seja, formas de melhorar o trabalho desenvolvido.</w:t>
+        <w:spacing w:line="12pt" w:lineRule="auto"/>
+        <w:ind w:firstLine="0pt"/>
+        <w:rPr>
+          <w:lang w:val="en-US"/>
+        </w:rPr>
+      </w:pPr>
+      <w:proofErr w:type="spellStart"/>
+      <w:r>
+        <w:rPr>
+          <w:lang w:val="en-US"/>
+        </w:rPr>
+        <w:t>xPos</w:t>
+      </w:r>
+      <w:proofErr w:type="spellEnd"/>
+      <w:r>
+        <w:rPr>
+          <w:lang w:val="en-US"/>
+        </w:rPr>
+        <w:t xml:space="preserve"> </w:t>
+      </w:r>
+      <w:r>
+        <w:rPr>
+          <w:lang w:val="en-US"/>
+        </w:rPr>
+        <w:t>– Position of the current piece within the horizontal axis.</w:t>
       </w:r>
     </w:p>
     <w:p>
       <w:pPr>
-        <w:pStyle w:val="Ttulo5"/>
-        <w:rPr>
+        <w:pStyle w:val="Corpodetexto"/>
+        <w:spacing w:line="12pt" w:lineRule="auto"/>
+        <w:ind w:firstLine="0pt"/>
+        <w:rPr>
+          <w:lang w:val="en-US"/>
+        </w:rPr>
+      </w:pPr>
+      <w:proofErr w:type="spellStart"/>
+      <w:r>
+        <w:rPr>
+          <w:lang w:val="en-US"/>
+        </w:rPr>
+        <w:t>y</w:t>
+      </w:r>
+      <w:r>
+        <w:rPr>
+          <w:lang w:val="en-US"/>
+        </w:rPr>
+        <w:t>Po</w:t>
+      </w:r>
+      <w:r>
+        <w:rPr>
+          <w:lang w:val="en-US"/>
+        </w:rPr>
+        <w:t>s</w:t>
+      </w:r>
+      <w:proofErr w:type="spellEnd"/>
+      <w:r>
+        <w:rPr>
+          <w:lang w:val="en-US"/>
+        </w:rPr>
+        <w:t xml:space="preserve"> </w:t>
+      </w:r>
+      <w:r>
+        <w:rPr>
+          <w:lang w:val="en-US"/>
+        </w:rPr>
+        <w:t xml:space="preserve">– Position of the current piece within the </w:t>
+      </w:r>
+      <w:r>
+        <w:rPr>
+          <w:lang w:val="en-US"/>
+        </w:rPr>
+        <w:t xml:space="preserve">vertical </w:t>
+      </w:r>
+      <w:r>
+        <w:rPr>
+          <w:lang w:val="en-US"/>
+        </w:rPr>
+        <w:t>axis.</w:t>
+      </w:r>
+    </w:p>
+    <w:tbl>
+      <w:tblPr>
+        <w:tblStyle w:val="TabelacomGrelha"/>
+        <w:tblW w:w="262.25pt" w:type="dxa"/>
+        <w:tblInd w:w="0.25pt" w:type="dxa"/>
+        <w:tblLayout w:type="fixed"/>
+        <w:tblLook w:firstRow="1" w:lastRow="0" w:firstColumn="1" w:lastColumn="0" w:noHBand="0" w:noVBand="1"/>
+      </w:tblPr>
+      <w:tblGrid>
+        <w:gridCol w:w="1134"/>
+        <w:gridCol w:w="1560"/>
+        <w:gridCol w:w="1701"/>
+        <w:gridCol w:w="850"/>
+      </w:tblGrid>
+      <w:tr>
+        <w:tc>
+          <w:tcPr>
+            <w:tcW w:w="56.70pt" w:type="dxa"/>
+          </w:tcPr>
+          <w:p>
+            <w:pPr>
+              <w:pStyle w:val="Corpodetexto"/>
+              <w:ind w:firstLine="0pt"/>
+              <w:jc w:val="center"/>
+              <w:rPr>
+                <w:lang w:val="en-US"/>
+              </w:rPr>
+            </w:pPr>
+            <w:r>
+              <w:rPr>
+                <w:lang w:val="en-US"/>
+              </w:rPr>
+              <w:t>Name:</w:t>
+            </w:r>
+          </w:p>
+        </w:tc>
+        <w:tc>
+          <w:tcPr>
+            <w:tcW w:w="78pt" w:type="dxa"/>
+          </w:tcPr>
+          <w:p>
+            <w:pPr>
+              <w:pStyle w:val="Corpodetexto"/>
+              <w:ind w:firstLine="0pt"/>
+              <w:jc w:val="center"/>
+              <w:rPr>
+                <w:lang w:val="en-US"/>
+              </w:rPr>
+            </w:pPr>
+            <w:r>
+              <w:rPr>
+                <w:lang w:val="en-US"/>
+              </w:rPr>
+              <w:t>Pre-conditions:</w:t>
+            </w:r>
+          </w:p>
+        </w:tc>
+        <w:tc>
+          <w:tcPr>
+            <w:tcW w:w="85.05pt" w:type="dxa"/>
+          </w:tcPr>
+          <w:p>
+            <w:pPr>
+              <w:pStyle w:val="Corpodetexto"/>
+              <w:ind w:firstLine="0pt"/>
+              <w:jc w:val="center"/>
+              <w:rPr>
+                <w:lang w:val="en-US"/>
+              </w:rPr>
+            </w:pPr>
+            <w:r>
+              <w:rPr>
+                <w:lang w:val="en-US"/>
+              </w:rPr>
+              <w:t>Effects:</w:t>
+            </w:r>
+          </w:p>
+        </w:tc>
+        <w:tc>
+          <w:tcPr>
+            <w:tcW w:w="42.50pt" w:type="dxa"/>
+          </w:tcPr>
+          <w:p>
+            <w:pPr>
+              <w:pStyle w:val="Corpodetexto"/>
+              <w:ind w:firstLine="0pt"/>
+              <w:jc w:val="center"/>
+              <w:rPr>
+                <w:lang w:val="en-US"/>
+              </w:rPr>
+            </w:pPr>
+            <w:r>
+              <w:rPr>
+                <w:lang w:val="en-US"/>
+              </w:rPr>
+              <w:t>Costs:</w:t>
+            </w:r>
+          </w:p>
+        </w:tc>
+      </w:tr>
+      <w:tr>
+        <w:tc>
+          <w:tcPr>
+            <w:tcW w:w="56.70pt" w:type="dxa"/>
+          </w:tcPr>
+          <w:p>
+            <w:pPr>
+              <w:pStyle w:val="Corpodetexto"/>
+              <w:ind w:firstLine="0pt"/>
+              <w:jc w:val="start"/>
+              <w:rPr>
+                <w:lang w:val="en-US"/>
+              </w:rPr>
+            </w:pPr>
+            <w:proofErr w:type="spellStart"/>
+            <w:r>
+              <w:rPr>
+                <w:lang w:val="en-US"/>
+              </w:rPr>
+              <w:t>MoveUp</w:t>
+            </w:r>
+            <w:proofErr w:type="spellEnd"/>
+          </w:p>
+        </w:tc>
+        <w:tc>
+          <w:tcPr>
+            <w:tcW w:w="78pt" w:type="dxa"/>
+          </w:tcPr>
+          <w:p>
+            <w:pPr>
+              <w:pStyle w:val="Corpodetexto"/>
+              <w:ind w:firstLine="0pt"/>
+              <w:jc w:val="start"/>
+              <w:rPr>
+                <w:lang w:val="en-US"/>
+              </w:rPr>
+            </w:pPr>
+            <w:proofErr w:type="spellStart"/>
+            <w:r>
+              <w:rPr>
+                <w:lang w:val="en-US"/>
+              </w:rPr>
+              <w:t>yPos</w:t>
+            </w:r>
+            <w:proofErr w:type="spellEnd"/>
+            <w:r>
+              <w:rPr>
+                <w:lang w:val="en-US"/>
+              </w:rPr>
+              <w:t xml:space="preserve"> </w:t>
+            </w:r>
+            <w:r>
+              <w:rPr>
+                <w:lang w:val="en-US"/>
+              </w:rPr>
+              <w:t>&gt; 0</w:t>
+            </w:r>
+            <w:r>
+              <w:rPr>
+                <w:lang w:val="en-US"/>
+              </w:rPr>
+              <w:t>;</w:t>
+            </w:r>
+          </w:p>
+          <w:p>
+            <w:pPr>
+              <w:pStyle w:val="Corpodetexto"/>
+              <w:ind w:firstLine="0pt"/>
+              <w:jc w:val="start"/>
+              <w:rPr>
+                <w:lang w:val="en-US"/>
+              </w:rPr>
+            </w:pPr>
+            <w:r>
+              <w:rPr>
+                <w:lang w:val="en-US"/>
+              </w:rPr>
+              <w:t>(</w:t>
+            </w:r>
+            <w:proofErr w:type="spellStart"/>
+            <w:r>
+              <w:rPr>
+                <w:lang w:val="en-US"/>
+              </w:rPr>
+              <w:t>xPos</w:t>
+            </w:r>
+            <w:proofErr w:type="spellEnd"/>
+            <w:r>
+              <w:rPr>
+                <w:lang w:val="en-US"/>
+              </w:rPr>
+              <w:t>, yPos-1)</w:t>
+            </w:r>
+          </w:p>
+          <w:p>
+            <w:pPr>
+              <w:pStyle w:val="Corpodetexto"/>
+              <w:ind w:firstLine="0pt"/>
+              <w:jc w:val="start"/>
+              <w:rPr>
+                <w:lang w:val="en-US"/>
+              </w:rPr>
+            </w:pPr>
+            <w:r>
+              <w:rPr>
+                <w:lang w:val="en-US"/>
+              </w:rPr>
+              <w:t xml:space="preserve">      </w:t>
+            </w:r>
+            <w:r>
+              <w:rPr>
+                <w:lang w:val="en-US"/>
+              </w:rPr>
+              <w:t>= “.”</w:t>
+            </w:r>
+          </w:p>
+        </w:tc>
+        <w:tc>
+          <w:tcPr>
+            <w:tcW w:w="85.05pt" w:type="dxa"/>
+          </w:tcPr>
+          <w:p>
+            <w:pPr>
+              <w:pStyle w:val="Corpodetexto"/>
+              <w:ind w:firstLine="0pt"/>
+              <w:jc w:val="start"/>
+              <w:rPr>
+                <w:lang w:val="pt-PT"/>
+              </w:rPr>
+            </w:pPr>
+            <w:r>
+              <w:rPr>
+                <w:lang w:val="pt-PT"/>
+              </w:rPr>
+              <w:t>(</w:t>
+            </w:r>
+            <w:proofErr w:type="spellStart"/>
+            <w:r>
+              <w:rPr>
+                <w:lang w:val="pt-PT"/>
+              </w:rPr>
+              <w:t>xPos</w:t>
+            </w:r>
+            <w:proofErr w:type="spellEnd"/>
+            <w:r>
+              <w:rPr>
+                <w:lang w:val="pt-PT"/>
+              </w:rPr>
+              <w:t>, yPos</w:t>
+            </w:r>
+            <w:r>
+              <w:rPr>
+                <w:lang w:val="pt-PT"/>
+              </w:rPr>
+              <w:t>+1</w:t>
+            </w:r>
+            <w:r>
+              <w:rPr>
+                <w:lang w:val="pt-PT"/>
+              </w:rPr>
+              <w:t>)</w:t>
+            </w:r>
+          </w:p>
+          <w:p>
+            <w:pPr>
+              <w:pStyle w:val="Corpodetexto"/>
+              <w:ind w:firstLine="0pt"/>
+              <w:rPr>
+                <w:lang w:val="pt-PT"/>
+              </w:rPr>
+            </w:pPr>
+            <w:r>
+              <w:rPr>
+                <w:lang w:val="pt-PT"/>
+              </w:rPr>
+              <w:t xml:space="preserve">       </w:t>
+            </w:r>
+            <w:r>
+              <w:rPr>
+                <w:lang w:val="pt-PT"/>
+              </w:rPr>
+              <w:t xml:space="preserve">= </w:t>
+            </w:r>
+            <w:r>
+              <w:rPr>
+                <w:lang w:val="pt-PT"/>
+              </w:rPr>
+              <w:t>P</w:t>
+            </w:r>
+            <w:r>
+              <w:rPr>
+                <w:lang w:val="pt-PT"/>
+              </w:rPr>
+              <w:t>;</w:t>
+            </w:r>
+          </w:p>
+          <w:p>
+            <w:pPr>
+              <w:pStyle w:val="Corpodetexto"/>
+              <w:ind w:firstLine="0pt"/>
+              <w:jc w:val="start"/>
+              <w:rPr>
+                <w:lang w:val="pt-PT"/>
+              </w:rPr>
+            </w:pPr>
+            <w:r>
+              <w:rPr>
+                <w:lang w:val="pt-PT"/>
+              </w:rPr>
+              <w:t>(</w:t>
+            </w:r>
+            <w:proofErr w:type="spellStart"/>
+            <w:r>
+              <w:rPr>
+                <w:lang w:val="pt-PT"/>
+              </w:rPr>
+              <w:t>xPos</w:t>
+            </w:r>
+            <w:proofErr w:type="spellEnd"/>
+            <w:r>
+              <w:rPr>
+                <w:lang w:val="pt-PT"/>
+              </w:rPr>
+              <w:t xml:space="preserve">, </w:t>
+            </w:r>
+            <w:proofErr w:type="spellStart"/>
+            <w:r>
+              <w:rPr>
+                <w:lang w:val="pt-PT"/>
+              </w:rPr>
+              <w:t>yPos</w:t>
+            </w:r>
+            <w:proofErr w:type="spellEnd"/>
+            <w:r>
+              <w:rPr>
+                <w:lang w:val="pt-PT"/>
+              </w:rPr>
+              <w:t xml:space="preserve">) = </w:t>
+            </w:r>
+            <w:r>
+              <w:rPr>
+                <w:lang w:val="pt-PT"/>
+              </w:rPr>
+              <w:t>“.”</w:t>
+            </w:r>
+          </w:p>
+        </w:tc>
+        <w:tc>
+          <w:tcPr>
+            <w:tcW w:w="42.50pt" w:type="dxa"/>
+          </w:tcPr>
+          <w:p>
+            <w:pPr>
+              <w:pStyle w:val="Corpodetexto"/>
+              <w:ind w:firstLine="0pt"/>
+              <w:jc w:val="center"/>
+              <w:rPr>
+                <w:lang w:val="en-US"/>
+              </w:rPr>
+            </w:pPr>
+            <w:r>
+              <w:rPr>
+                <w:lang w:val="en-US"/>
+              </w:rPr>
+              <w:t>1</w:t>
+            </w:r>
+          </w:p>
+        </w:tc>
+      </w:tr>
+      <w:tr>
+        <w:tc>
+          <w:tcPr>
+            <w:tcW w:w="56.70pt" w:type="dxa"/>
+          </w:tcPr>
+          <w:p>
+            <w:pPr>
+              <w:pStyle w:val="Corpodetexto"/>
+              <w:ind w:firstLine="0pt"/>
+              <w:jc w:val="start"/>
+              <w:rPr>
+                <w:lang w:val="en-US"/>
+              </w:rPr>
+            </w:pPr>
+            <w:proofErr w:type="spellStart"/>
+            <w:r>
+              <w:rPr>
+                <w:lang w:val="en-US"/>
+              </w:rPr>
+              <w:t>MoveDown</w:t>
+            </w:r>
+            <w:proofErr w:type="spellEnd"/>
+          </w:p>
+        </w:tc>
+        <w:tc>
+          <w:tcPr>
+            <w:tcW w:w="78pt" w:type="dxa"/>
+          </w:tcPr>
+          <w:p>
+            <w:pPr>
+              <w:pStyle w:val="Corpodetexto"/>
+              <w:ind w:firstLine="0pt"/>
+              <w:jc w:val="start"/>
+              <w:rPr>
+                <w:lang w:val="en-US"/>
+              </w:rPr>
+            </w:pPr>
+            <w:proofErr w:type="spellStart"/>
+            <w:r>
+              <w:rPr>
+                <w:lang w:val="en-US"/>
+              </w:rPr>
+              <w:t>yPos</w:t>
+            </w:r>
+            <w:proofErr w:type="spellEnd"/>
+            <w:r>
+              <w:rPr>
+                <w:lang w:val="en-US"/>
+              </w:rPr>
+              <w:t xml:space="preserve"> </w:t>
+            </w:r>
+            <w:r>
+              <w:rPr>
+                <w:lang w:val="en-US"/>
+              </w:rPr>
+              <w:t>&lt; 5</w:t>
+            </w:r>
+            <w:r>
+              <w:rPr>
+                <w:lang w:val="en-US"/>
+              </w:rPr>
+              <w:t>;</w:t>
+            </w:r>
+          </w:p>
+          <w:p>
+            <w:pPr>
+              <w:pStyle w:val="Corpodetexto"/>
+              <w:ind w:firstLine="0pt"/>
+              <w:jc w:val="start"/>
+              <w:rPr>
+                <w:lang w:val="en-US"/>
+              </w:rPr>
+            </w:pPr>
+            <w:r>
+              <w:rPr>
+                <w:lang w:val="en-US"/>
+              </w:rPr>
+              <w:t>(</w:t>
+            </w:r>
+            <w:proofErr w:type="spellStart"/>
+            <w:r>
+              <w:rPr>
+                <w:lang w:val="en-US"/>
+              </w:rPr>
+              <w:t>xPos</w:t>
+            </w:r>
+            <w:proofErr w:type="spellEnd"/>
+            <w:r>
+              <w:rPr>
+                <w:lang w:val="en-US"/>
+              </w:rPr>
+              <w:t>, yPos</w:t>
+            </w:r>
+            <w:r>
+              <w:rPr>
+                <w:lang w:val="en-US"/>
+              </w:rPr>
+              <w:t>+</w:t>
+            </w:r>
+            <w:r>
+              <w:rPr>
+                <w:lang w:val="en-US"/>
+              </w:rPr>
+              <w:t>1</w:t>
+            </w:r>
+            <w:r>
+              <w:rPr>
+                <w:lang w:val="en-US"/>
+              </w:rPr>
+              <w:t>)</w:t>
+            </w:r>
+          </w:p>
+          <w:p>
+            <w:pPr>
+              <w:pStyle w:val="Corpodetexto"/>
+              <w:ind w:firstLine="0pt"/>
+              <w:jc w:val="start"/>
+              <w:rPr>
+                <w:lang w:val="en-US"/>
+              </w:rPr>
+            </w:pPr>
+            <w:r>
+              <w:rPr>
+                <w:lang w:val="en-US"/>
+              </w:rPr>
+              <w:t xml:space="preserve">     </w:t>
+            </w:r>
+            <w:r>
+              <w:rPr>
+                <w:lang w:val="en-US"/>
+              </w:rPr>
+              <w:t xml:space="preserve"> </w:t>
+            </w:r>
+            <w:r>
+              <w:rPr>
+                <w:lang w:val="en-US"/>
+              </w:rPr>
+              <w:t>= “.”</w:t>
+            </w:r>
+          </w:p>
+        </w:tc>
+        <w:tc>
+          <w:tcPr>
+            <w:tcW w:w="85.05pt" w:type="dxa"/>
+          </w:tcPr>
+          <w:p>
+            <w:pPr>
+              <w:pStyle w:val="Corpodetexto"/>
+              <w:ind w:firstLine="0pt"/>
+              <w:jc w:val="start"/>
+              <w:rPr>
+                <w:lang w:val="pt-PT"/>
+              </w:rPr>
+            </w:pPr>
+            <w:r>
+              <w:rPr>
+                <w:lang w:val="pt-PT"/>
+              </w:rPr>
+              <w:t>(</w:t>
+            </w:r>
+            <w:proofErr w:type="spellStart"/>
+            <w:r>
+              <w:rPr>
+                <w:lang w:val="pt-PT"/>
+              </w:rPr>
+              <w:t>xPos</w:t>
+            </w:r>
+            <w:proofErr w:type="spellEnd"/>
+            <w:r>
+              <w:rPr>
+                <w:lang w:val="pt-PT"/>
+              </w:rPr>
+              <w:t>, yPos</w:t>
+            </w:r>
+            <w:r>
+              <w:rPr>
+                <w:lang w:val="pt-PT"/>
+              </w:rPr>
+              <w:t>-</w:t>
+            </w:r>
+            <w:r>
+              <w:rPr>
+                <w:lang w:val="pt-PT"/>
+              </w:rPr>
+              <w:t>1)</w:t>
+            </w:r>
+          </w:p>
+          <w:p>
+            <w:pPr>
+              <w:pStyle w:val="Corpodetexto"/>
+              <w:ind w:firstLine="0pt"/>
+              <w:jc w:val="start"/>
+              <w:rPr>
+                <w:lang w:val="pt-PT"/>
+              </w:rPr>
+            </w:pPr>
+            <w:r>
+              <w:rPr>
+                <w:lang w:val="pt-PT"/>
+              </w:rPr>
+              <w:t xml:space="preserve">      </w:t>
+            </w:r>
+            <w:r>
+              <w:rPr>
+                <w:lang w:val="pt-PT"/>
+              </w:rPr>
+              <w:t>= P</w:t>
+            </w:r>
+            <w:r>
+              <w:rPr>
+                <w:lang w:val="pt-PT"/>
+              </w:rPr>
+              <w:t>;</w:t>
+            </w:r>
+          </w:p>
+          <w:p>
+            <w:pPr>
+              <w:pStyle w:val="Corpodetexto"/>
+              <w:ind w:firstLine="0pt"/>
+              <w:jc w:val="start"/>
+              <w:rPr>
+                <w:lang w:val="pt-PT"/>
+              </w:rPr>
+            </w:pPr>
+            <w:r>
+              <w:rPr>
+                <w:lang w:val="pt-PT"/>
+              </w:rPr>
+              <w:t>(</w:t>
+            </w:r>
+            <w:proofErr w:type="spellStart"/>
+            <w:r>
+              <w:rPr>
+                <w:lang w:val="pt-PT"/>
+              </w:rPr>
+              <w:t>xPos</w:t>
+            </w:r>
+            <w:proofErr w:type="spellEnd"/>
+            <w:r>
+              <w:rPr>
+                <w:lang w:val="pt-PT"/>
+              </w:rPr>
+              <w:t xml:space="preserve">, </w:t>
+            </w:r>
+            <w:proofErr w:type="spellStart"/>
+            <w:r>
+              <w:rPr>
+                <w:lang w:val="pt-PT"/>
+              </w:rPr>
+              <w:t>yPos</w:t>
+            </w:r>
+            <w:proofErr w:type="spellEnd"/>
+            <w:r>
+              <w:rPr>
+                <w:lang w:val="pt-PT"/>
+              </w:rPr>
+              <w:t>) = “.”</w:t>
+            </w:r>
+          </w:p>
+        </w:tc>
+        <w:tc>
+          <w:tcPr>
+            <w:tcW w:w="42.50pt" w:type="dxa"/>
+          </w:tcPr>
+          <w:p>
+            <w:pPr>
+              <w:pStyle w:val="Corpodetexto"/>
+              <w:ind w:firstLine="0pt"/>
+              <w:jc w:val="center"/>
+              <w:rPr>
+                <w:lang w:val="pt-PT"/>
+              </w:rPr>
+            </w:pPr>
+            <w:r>
+              <w:rPr>
+                <w:lang w:val="pt-PT"/>
+              </w:rPr>
+              <w:t>1</w:t>
+            </w:r>
+          </w:p>
+        </w:tc>
+      </w:tr>
+      <w:tr>
+        <w:tc>
+          <w:tcPr>
+            <w:tcW w:w="56.70pt" w:type="dxa"/>
+          </w:tcPr>
+          <w:p>
+            <w:pPr>
+              <w:pStyle w:val="Corpodetexto"/>
+              <w:ind w:firstLine="0pt"/>
+              <w:jc w:val="start"/>
+              <w:rPr>
+                <w:lang w:val="en-US"/>
+              </w:rPr>
+            </w:pPr>
+            <w:proofErr w:type="spellStart"/>
+            <w:r>
+              <w:rPr>
+                <w:lang w:val="en-US"/>
+              </w:rPr>
+              <w:t>MoveLeft</w:t>
+            </w:r>
+            <w:proofErr w:type="spellEnd"/>
+          </w:p>
+        </w:tc>
+        <w:tc>
+          <w:tcPr>
+            <w:tcW w:w="78pt" w:type="dxa"/>
+          </w:tcPr>
+          <w:p>
+            <w:pPr>
+              <w:pStyle w:val="Corpodetexto"/>
+              <w:ind w:firstLine="0pt"/>
+              <w:jc w:val="start"/>
+              <w:rPr>
+                <w:lang w:val="en-US"/>
+              </w:rPr>
+            </w:pPr>
+            <w:proofErr w:type="spellStart"/>
+            <w:r>
+              <w:rPr>
+                <w:lang w:val="en-US"/>
+              </w:rPr>
+              <w:t>x</w:t>
+            </w:r>
+            <w:r>
+              <w:rPr>
+                <w:lang w:val="en-US"/>
+              </w:rPr>
+              <w:t>Pos</w:t>
+            </w:r>
+            <w:proofErr w:type="spellEnd"/>
+            <w:r>
+              <w:rPr>
+                <w:lang w:val="en-US"/>
+              </w:rPr>
+              <w:t xml:space="preserve"> </w:t>
+            </w:r>
+            <w:r>
+              <w:rPr>
+                <w:lang w:val="en-US"/>
+              </w:rPr>
+              <w:t>&gt; 0</w:t>
+            </w:r>
+            <w:r>
+              <w:rPr>
+                <w:lang w:val="en-US"/>
+              </w:rPr>
+              <w:t>;</w:t>
+            </w:r>
+          </w:p>
+          <w:p>
+            <w:pPr>
+              <w:pStyle w:val="Corpodetexto"/>
+              <w:ind w:firstLine="0pt"/>
+              <w:jc w:val="start"/>
+              <w:rPr>
+                <w:lang w:val="en-US"/>
+              </w:rPr>
+            </w:pPr>
+            <w:r>
+              <w:rPr>
+                <w:lang w:val="en-US"/>
+              </w:rPr>
+              <w:t>(xPos</w:t>
+            </w:r>
+            <w:r>
+              <w:rPr>
+                <w:lang w:val="en-US"/>
+              </w:rPr>
+              <w:t>-1</w:t>
+            </w:r>
+            <w:r>
+              <w:rPr>
+                <w:lang w:val="en-US"/>
+              </w:rPr>
+              <w:t xml:space="preserve">, </w:t>
+            </w:r>
+            <w:proofErr w:type="spellStart"/>
+            <w:r>
+              <w:rPr>
+                <w:lang w:val="en-US"/>
+              </w:rPr>
+              <w:t>yPos</w:t>
+            </w:r>
+            <w:proofErr w:type="spellEnd"/>
+            <w:r>
+              <w:rPr>
+                <w:lang w:val="en-US"/>
+              </w:rPr>
+              <w:t>)</w:t>
+            </w:r>
+          </w:p>
+          <w:p>
+            <w:pPr>
+              <w:pStyle w:val="Corpodetexto"/>
+              <w:ind w:firstLine="0pt"/>
+              <w:jc w:val="start"/>
+              <w:rPr>
+                <w:lang w:val="en-US"/>
+              </w:rPr>
+            </w:pPr>
+            <w:r>
+              <w:rPr>
+                <w:lang w:val="en-US"/>
+              </w:rPr>
+              <w:t xml:space="preserve">      </w:t>
+            </w:r>
+            <w:r>
+              <w:rPr>
+                <w:lang w:val="en-US"/>
+              </w:rPr>
+              <w:t>= “.”</w:t>
+            </w:r>
+          </w:p>
+        </w:tc>
+        <w:tc>
+          <w:tcPr>
+            <w:tcW w:w="85.05pt" w:type="dxa"/>
+          </w:tcPr>
+          <w:p>
+            <w:pPr>
+              <w:pStyle w:val="Corpodetexto"/>
+              <w:ind w:firstLine="0pt"/>
+              <w:jc w:val="start"/>
+              <w:rPr>
+                <w:lang w:val="pt-PT"/>
+              </w:rPr>
+            </w:pPr>
+            <w:r>
+              <w:rPr>
+                <w:lang w:val="pt-PT"/>
+              </w:rPr>
+              <w:t>(xPos</w:t>
+            </w:r>
+            <w:r>
+              <w:rPr>
+                <w:lang w:val="pt-PT"/>
+              </w:rPr>
+              <w:t>+1</w:t>
+            </w:r>
+            <w:r>
+              <w:rPr>
+                <w:lang w:val="pt-PT"/>
+              </w:rPr>
+              <w:t xml:space="preserve">, </w:t>
+            </w:r>
+            <w:proofErr w:type="spellStart"/>
+            <w:r>
+              <w:rPr>
+                <w:lang w:val="pt-PT"/>
+              </w:rPr>
+              <w:t>yPos</w:t>
+            </w:r>
+            <w:proofErr w:type="spellEnd"/>
+            <w:r>
+              <w:rPr>
+                <w:lang w:val="pt-PT"/>
+              </w:rPr>
+              <w:t>)</w:t>
+            </w:r>
+          </w:p>
+          <w:p>
+            <w:pPr>
+              <w:pStyle w:val="Corpodetexto"/>
+              <w:ind w:firstLine="0pt"/>
+              <w:jc w:val="start"/>
+              <w:rPr>
+                <w:lang w:val="pt-PT"/>
+              </w:rPr>
+            </w:pPr>
+            <w:r>
+              <w:rPr>
+                <w:lang w:val="pt-PT"/>
+              </w:rPr>
+              <w:t xml:space="preserve">       </w:t>
+            </w:r>
+            <w:r>
+              <w:rPr>
+                <w:lang w:val="pt-PT"/>
+              </w:rPr>
+              <w:t>= P</w:t>
+            </w:r>
+            <w:r>
+              <w:rPr>
+                <w:lang w:val="pt-PT"/>
+              </w:rPr>
+              <w:t>;</w:t>
+            </w:r>
+          </w:p>
+          <w:p>
+            <w:pPr>
+              <w:pStyle w:val="Corpodetexto"/>
+              <w:ind w:firstLine="0pt"/>
+              <w:jc w:val="start"/>
+              <w:rPr>
+                <w:lang w:val="pt-PT"/>
+              </w:rPr>
+            </w:pPr>
+            <w:r>
+              <w:rPr>
+                <w:lang w:val="pt-PT"/>
+              </w:rPr>
+              <w:t>(</w:t>
+            </w:r>
+            <w:proofErr w:type="spellStart"/>
+            <w:r>
+              <w:rPr>
+                <w:lang w:val="pt-PT"/>
+              </w:rPr>
+              <w:t>xPos</w:t>
+            </w:r>
+            <w:proofErr w:type="spellEnd"/>
+            <w:r>
+              <w:rPr>
+                <w:lang w:val="pt-PT"/>
+              </w:rPr>
+              <w:t xml:space="preserve">, </w:t>
+            </w:r>
+            <w:proofErr w:type="spellStart"/>
+            <w:r>
+              <w:rPr>
+                <w:lang w:val="pt-PT"/>
+              </w:rPr>
+              <w:t>yPos</w:t>
+            </w:r>
+            <w:proofErr w:type="spellEnd"/>
+            <w:r>
+              <w:rPr>
+                <w:lang w:val="pt-PT"/>
+              </w:rPr>
+              <w:t>) = “.”</w:t>
+            </w:r>
+          </w:p>
+        </w:tc>
+        <w:tc>
+          <w:tcPr>
+            <w:tcW w:w="42.50pt" w:type="dxa"/>
+          </w:tcPr>
+          <w:p>
+            <w:pPr>
+              <w:pStyle w:val="Corpodetexto"/>
+              <w:ind w:firstLine="0pt"/>
+              <w:jc w:val="center"/>
+              <w:rPr>
+                <w:lang w:val="pt-PT"/>
+              </w:rPr>
+            </w:pPr>
+            <w:r>
+              <w:rPr>
+                <w:lang w:val="pt-PT"/>
+              </w:rPr>
+              <w:t>1</w:t>
+            </w:r>
+          </w:p>
+        </w:tc>
+      </w:tr>
+      <w:tr>
+        <w:trPr>
+          <w:trHeight w:val="60"/>
+        </w:trPr>
+        <w:tc>
+          <w:tcPr>
+            <w:tcW w:w="56.70pt" w:type="dxa"/>
+          </w:tcPr>
+          <w:p>
+            <w:pPr>
+              <w:pStyle w:val="Corpodetexto"/>
+              <w:ind w:firstLine="0pt"/>
+              <w:jc w:val="start"/>
+              <w:rPr>
+                <w:lang w:val="en-US"/>
+              </w:rPr>
+            </w:pPr>
+            <w:proofErr w:type="spellStart"/>
+            <w:r>
+              <w:rPr>
+                <w:lang w:val="en-US"/>
+              </w:rPr>
+              <w:t>MoveRight</w:t>
+            </w:r>
+            <w:proofErr w:type="spellEnd"/>
+          </w:p>
+        </w:tc>
+        <w:tc>
+          <w:tcPr>
+            <w:tcW w:w="78pt" w:type="dxa"/>
+          </w:tcPr>
+          <w:p>
+            <w:pPr>
+              <w:pStyle w:val="Corpodetexto"/>
+              <w:ind w:firstLine="0pt"/>
+              <w:jc w:val="start"/>
+              <w:rPr>
+                <w:lang w:val="en-US"/>
+              </w:rPr>
+            </w:pPr>
+            <w:proofErr w:type="spellStart"/>
+            <w:r>
+              <w:rPr>
+                <w:lang w:val="en-US"/>
+              </w:rPr>
+              <w:t>yPos</w:t>
+            </w:r>
+            <w:proofErr w:type="spellEnd"/>
+            <w:r>
+              <w:rPr>
+                <w:lang w:val="en-US"/>
+              </w:rPr>
+              <w:t xml:space="preserve"> &lt; 5</w:t>
+            </w:r>
+            <w:r>
+              <w:rPr>
+                <w:lang w:val="en-US"/>
+              </w:rPr>
+              <w:t>;</w:t>
+            </w:r>
+          </w:p>
+          <w:p>
+            <w:pPr>
+              <w:pStyle w:val="Corpodetexto"/>
+              <w:ind w:firstLine="0pt"/>
+              <w:jc w:val="start"/>
+              <w:rPr>
+                <w:lang w:val="en-US"/>
+              </w:rPr>
+            </w:pPr>
+            <w:r>
+              <w:rPr>
+                <w:lang w:val="en-US"/>
+              </w:rPr>
+              <w:t>(xPos</w:t>
+            </w:r>
+            <w:r>
+              <w:rPr>
+                <w:lang w:val="en-US"/>
+              </w:rPr>
+              <w:t>+</w:t>
+            </w:r>
+            <w:r>
+              <w:rPr>
+                <w:lang w:val="en-US"/>
+              </w:rPr>
+              <w:t xml:space="preserve">1, </w:t>
+            </w:r>
+            <w:proofErr w:type="spellStart"/>
+            <w:r>
+              <w:rPr>
+                <w:lang w:val="en-US"/>
+              </w:rPr>
+              <w:t>yPos</w:t>
+            </w:r>
+            <w:proofErr w:type="spellEnd"/>
+            <w:r>
+              <w:rPr>
+                <w:lang w:val="en-US"/>
+              </w:rPr>
+              <w:t>)</w:t>
+            </w:r>
+          </w:p>
+          <w:p>
+            <w:pPr>
+              <w:pStyle w:val="Corpodetexto"/>
+              <w:ind w:firstLine="0pt"/>
+              <w:jc w:val="start"/>
+              <w:rPr>
+                <w:lang w:val="en-US"/>
+              </w:rPr>
+            </w:pPr>
+            <w:r>
+              <w:rPr>
+                <w:lang w:val="en-US"/>
+              </w:rPr>
+              <w:t xml:space="preserve">      </w:t>
+            </w:r>
+            <w:r>
+              <w:rPr>
+                <w:lang w:val="en-US"/>
+              </w:rPr>
+              <w:t>= “.”</w:t>
+            </w:r>
+          </w:p>
+        </w:tc>
+        <w:tc>
+          <w:tcPr>
+            <w:tcW w:w="85.05pt" w:type="dxa"/>
+          </w:tcPr>
+          <w:p>
+            <w:pPr>
+              <w:pStyle w:val="Corpodetexto"/>
+              <w:ind w:firstLine="0pt"/>
+              <w:jc w:val="start"/>
+              <w:rPr>
+                <w:lang w:val="pt-PT"/>
+              </w:rPr>
+            </w:pPr>
+            <w:r>
+              <w:rPr>
+                <w:lang w:val="pt-PT"/>
+              </w:rPr>
+              <w:t>(xPos</w:t>
+            </w:r>
+            <w:r>
+              <w:rPr>
+                <w:lang w:val="pt-PT"/>
+              </w:rPr>
+              <w:t>-1</w:t>
+            </w:r>
+            <w:r>
+              <w:rPr>
+                <w:lang w:val="pt-PT"/>
+              </w:rPr>
+              <w:t>, yPos)</w:t>
+            </w:r>
+          </w:p>
+          <w:p>
+            <w:pPr>
+              <w:pStyle w:val="Corpodetexto"/>
+              <w:ind w:firstLine="0pt"/>
+              <w:jc w:val="start"/>
+              <w:rPr>
+                <w:lang w:val="pt-PT"/>
+              </w:rPr>
+            </w:pPr>
+            <w:r>
+              <w:rPr>
+                <w:lang w:val="pt-PT"/>
+              </w:rPr>
+              <w:t xml:space="preserve">       </w:t>
+            </w:r>
+            <w:r>
+              <w:rPr>
+                <w:lang w:val="pt-PT"/>
+              </w:rPr>
+              <w:t>= P</w:t>
+            </w:r>
+            <w:r>
+              <w:rPr>
+                <w:lang w:val="pt-PT"/>
+              </w:rPr>
+              <w:t>;</w:t>
+            </w:r>
+          </w:p>
+          <w:p>
+            <w:pPr>
+              <w:pStyle w:val="Corpodetexto"/>
+              <w:ind w:firstLine="0pt"/>
+              <w:jc w:val="start"/>
+              <w:rPr>
+                <w:lang w:val="pt-PT"/>
+              </w:rPr>
+            </w:pPr>
+            <w:r>
+              <w:rPr>
+                <w:lang w:val="pt-PT"/>
+              </w:rPr>
+              <w:t>(</w:t>
+            </w:r>
+            <w:proofErr w:type="spellStart"/>
+            <w:r>
+              <w:rPr>
+                <w:lang w:val="pt-PT"/>
+              </w:rPr>
+              <w:t>xPos</w:t>
+            </w:r>
+            <w:proofErr w:type="spellEnd"/>
+            <w:r>
+              <w:rPr>
+                <w:lang w:val="pt-PT"/>
+              </w:rPr>
+              <w:t xml:space="preserve">, </w:t>
+            </w:r>
+            <w:proofErr w:type="spellStart"/>
+            <w:r>
+              <w:rPr>
+                <w:lang w:val="pt-PT"/>
+              </w:rPr>
+              <w:t>yPos</w:t>
+            </w:r>
+            <w:proofErr w:type="spellEnd"/>
+            <w:r>
+              <w:rPr>
+                <w:lang w:val="pt-PT"/>
+              </w:rPr>
+              <w:t>) = “.”</w:t>
+            </w:r>
+          </w:p>
+        </w:tc>
+        <w:tc>
+          <w:tcPr>
+            <w:tcW w:w="42.50pt" w:type="dxa"/>
+          </w:tcPr>
+          <w:p>
+            <w:pPr>
+              <w:pStyle w:val="Corpodetexto"/>
+              <w:ind w:firstLine="0pt"/>
+              <w:jc w:val="center"/>
+              <w:rPr>
+                <w:lang w:val="pt-PT"/>
+              </w:rPr>
+            </w:pPr>
+            <w:r>
+              <w:rPr>
+                <w:lang w:val="pt-PT"/>
+              </w:rPr>
+              <w:t>1</w:t>
+            </w:r>
+          </w:p>
+        </w:tc>
+      </w:tr>
+    </w:tbl>
+    <w:p>
+      <w:pPr>
+        <w:pStyle w:val="Corpodetexto"/>
+        <w:rPr>
+          <w:sz w:val="22"/>
+          <w:szCs w:val="22"/>
           <w:lang w:val="pt-PT"/>
         </w:rPr>
       </w:pPr>
-      <w:r>
-        <w:rPr>
-          <w:lang w:val="pt-PT"/>
-        </w:rPr>
-        <w:t>References</w:t>
-      </w:r>
     </w:p>
     <w:p>
       <w:pPr>
+        <w:pStyle w:val="Ttulo1"/>
+        <w:rPr>
+          <w:sz w:val="22"/>
+          <w:szCs w:val="22"/>
+        </w:rPr>
+      </w:pPr>
+      <w:r>
+        <w:rPr>
+          <w:sz w:val="22"/>
+          <w:szCs w:val="22"/>
+        </w:rPr>
+        <w:t>Related Work</w:t>
+      </w:r>
+    </w:p>
+    <w:p>
+      <w:pPr>
+        <w:pStyle w:val="Corpodetexto"/>
+        <w:rPr>
+          <w:lang w:val="pt-PT"/>
+        </w:rPr>
+      </w:pPr>
+      <w:r>
+        <w:rPr>
+          <w:lang w:val="pt-PT"/>
+        </w:rPr>
+        <w:t>Descrevendo outros trabalhos semelhantes que os estudantes ten</w:t>
+      </w:r>
+      <w:r>
+        <w:rPr>
+          <w:lang w:val="pt-PT"/>
+        </w:rPr>
+        <w:t xml:space="preserve">ham encontrado na sua pesquisa e </w:t>
+      </w:r>
+      <w:r>
+        <w:rPr>
+          <w:lang w:val="pt-PT"/>
+        </w:rPr>
+        <w:t>c</w:t>
+      </w:r>
+      <w:r>
+        <w:rPr>
+          <w:lang w:val="pt-PT"/>
+        </w:rPr>
+        <w:t xml:space="preserve">ódigos fonte úteis para a realização do trabalho (devendo ser incluídas referências aos trabalhos e códigos fontes na seção de referências bibliográficas). </w:t>
+      </w:r>
+    </w:p>
+    <w:p>
+      <w:pPr>
+        <w:pStyle w:val="Ttulo1"/>
+        <w:rPr>
+          <w:sz w:val="22"/>
+          <w:szCs w:val="22"/>
+          <w:lang w:val="pt-PT"/>
+        </w:rPr>
+      </w:pPr>
+      <w:r>
+        <w:rPr>
+          <w:sz w:val="22"/>
+          <w:szCs w:val="22"/>
+          <w:lang w:val="pt-PT"/>
+        </w:rPr>
+        <w:lastRenderedPageBreak/>
+        <w:t>Conclusions and Development Prespectives</w:t>
+      </w:r>
+    </w:p>
+    <w:p>
+      <w:pPr>
+        <w:pStyle w:val="Corpodetexto"/>
+        <w:rPr>
+          <w:lang w:val="pt-PT"/>
+        </w:rPr>
+      </w:pPr>
+      <w:r>
+        <w:rPr>
+          <w:lang w:val="pt-PT"/>
+        </w:rPr>
+        <w:t>Sumário do trabalho</w:t>
+      </w:r>
+      <w:r>
+        <w:rPr>
+          <w:lang w:val="pt-PT"/>
+        </w:rPr>
+        <w:t xml:space="preserve"> realizado</w:t>
+      </w:r>
+      <w:r>
+        <w:rPr>
+          <w:lang w:val="pt-PT"/>
+        </w:rPr>
+        <w:t xml:space="preserve"> e conclusões que retira deste projeto. Análise crítica dos resultados obtidos em comparação com os resultados teóricos que seriam esperados. Trabalho futuro, ou seja, formas de melhorar o trabalho desenvolvido.</w:t>
+      </w:r>
+    </w:p>
+    <w:p>
+      <w:pPr>
+        <w:pStyle w:val="Ttulo5"/>
+        <w:rPr>
+          <w:sz w:val="22"/>
+          <w:szCs w:val="22"/>
+          <w:lang w:val="pt-PT"/>
+        </w:rPr>
+      </w:pPr>
+      <w:r>
+        <w:rPr>
+          <w:sz w:val="22"/>
+          <w:szCs w:val="22"/>
+          <w:lang w:val="pt-PT"/>
+        </w:rPr>
+        <w:t>References</w:t>
+      </w:r>
+    </w:p>
+    <w:p>
+      <w:pPr>
         <w:pStyle w:val="references"/>
         <w:ind w:start="17.70pt" w:hanging="17.70pt"/>
         <w:rPr>
-          <w:lang w:val="pt-PT"/>
-        </w:rPr>
-      </w:pPr>
+          <w:rStyle w:val="Hiperligao"/>
+        </w:rPr>
+      </w:pPr>
+      <w:r>
+        <w:fldChar w:fldCharType="begin"/>
+      </w:r>
+      <w:r>
+        <w:instrText>HYPERLINK "https://play.google.com/store/apps/details?id=com.kiragames.unblockmefree"</w:instrText>
+      </w:r>
+      <w:r>
+        <w:fldChar w:fldCharType="separate"/>
+      </w:r>
+      <w:r>
+        <w:rPr>
+          <w:rStyle w:val="Hiperligao"/>
+        </w:rPr>
+        <w:t>Source of the image us</w:t>
+      </w:r>
+      <w:r>
+        <w:rPr>
+          <w:rStyle w:val="Hiperligao"/>
+        </w:rPr>
+        <w:t>e</w:t>
+      </w:r>
+      <w:r>
+        <w:rPr>
+          <w:rStyle w:val="Hiperligao"/>
+        </w:rPr>
+        <w:t>d to v</w:t>
+      </w:r>
+      <w:r>
+        <w:rPr>
+          <w:rStyle w:val="Hiperligao"/>
+        </w:rPr>
+        <w:t>i</w:t>
+      </w:r>
+      <w:r>
+        <w:rPr>
+          <w:rStyle w:val="Hiperligao"/>
+        </w:rPr>
+        <w:t>ew g</w:t>
+      </w:r>
+      <w:r>
+        <w:rPr>
+          <w:rStyle w:val="Hiperligao"/>
+        </w:rPr>
+        <w:t>a</w:t>
+      </w:r>
+      <w:r>
+        <w:rPr>
+          <w:rStyle w:val="Hiperligao"/>
+        </w:rPr>
+        <w:t>mestate example</w:t>
+      </w:r>
+    </w:p>
+    <w:p>
+      <w:pPr>
+        <w:pStyle w:val="references"/>
+        <w:ind w:start="17.70pt" w:hanging="17.70pt"/>
+      </w:pPr>
+      <w:r>
+        <w:fldChar w:fldCharType="end"/>
+      </w:r>
       <w:hyperlink r:id="rId10" w:history="1">
         <w:r>
           <w:rPr>
             <w:rStyle w:val="Hiperligao"/>
-            <w:lang w:val="pt-PT"/>
           </w:rPr>
-          <w:t>Fonte da imagem i</w:t>
+          <w:t>Kiragames web</w:t>
         </w:r>
         <w:r>
           <w:rPr>
             <w:rStyle w:val="Hiperligao"/>
-            <w:lang w:val="pt-PT"/>
           </w:rPr>
-          <w:t>magem usada na visualização do jogo</w:t>
+          <w:t>s</w:t>
+        </w:r>
+        <w:r>
+          <w:rPr>
+            <w:rStyle w:val="Hiperligao"/>
+          </w:rPr>
+          <w:t>ite</w:t>
         </w:r>
       </w:hyperlink>
     </w:p>
@@ -1132,28 +2790,45 @@
       <w:pPr>
         <w:pStyle w:val="references"/>
         <w:ind w:start="17.70pt" w:hanging="17.70pt"/>
-        <w:rPr>
-          <w:lang w:val="pt-PT"/>
-        </w:rPr>
       </w:pPr>
       <w:hyperlink r:id="rId11" w:history="1">
         <w:r>
           <w:rPr>
             <w:rStyle w:val="Hiperligao"/>
-            <w:lang w:val="pt-PT"/>
           </w:rPr>
-          <w:t>http://www.kiragames.com/</w:t>
+          <w:t>K</w:t>
+        </w:r>
+        <w:r>
+          <w:rPr>
+            <w:rStyle w:val="Hiperligao"/>
+          </w:rPr>
+          <w:t>l</w:t>
+        </w:r>
+        <w:r>
+          <w:rPr>
+            <w:rStyle w:val="Hiperligao"/>
+          </w:rPr>
+          <w:t xml:space="preserve">otski on the Microft </w:t>
+        </w:r>
+        <w:r>
+          <w:rPr>
+            <w:rStyle w:val="Hiperligao"/>
+          </w:rPr>
+          <w:t>S</w:t>
+        </w:r>
+        <w:r>
+          <w:rPr>
+            <w:rStyle w:val="Hiperligao"/>
+          </w:rPr>
+          <w:t>t</w:t>
+        </w:r>
+        <w:r>
+          <w:rPr>
+            <w:rStyle w:val="Hiperligao"/>
+          </w:rPr>
+          <w:t>ore</w:t>
         </w:r>
       </w:hyperlink>
-    </w:p>
-    <w:p>
-      <w:pPr>
-        <w:pStyle w:val="references"/>
-        <w:ind w:start="17.70pt" w:hanging="17.70pt"/>
-        <w:rPr>
-          <w:lang w:val="pt-PT"/>
-        </w:rPr>
-      </w:pPr>
     </w:p>
     <w:p>
       <w:pPr>
@@ -1162,18 +2837,17 @@
           <w:ilvl w:val="0"/>
           <w:numId w:val="0"/>
         </w:numPr>
-        <w:spacing w:line="12pt" w:lineRule="auto"/>
         <w:ind w:start="18pt" w:hanging="18pt"/>
-        <w:rPr>
-          <w:rFonts w:eastAsia="SimSun"/>
-          <w:b/>
-          <w:noProof w:val="0"/>
-          <w:color w:val="FF0000"/>
-          <w:spacing w:val="-1"/>
-          <w:sz w:val="20"/>
-          <w:szCs w:val="20"/>
-          <w:lang w:val="x-none" w:eastAsia="x-none"/>
-        </w:rPr>
+      </w:pPr>
+    </w:p>
+    <w:p>
+      <w:pPr>
+        <w:pStyle w:val="references"/>
+        <w:numPr>
+          <w:ilvl w:val="0"/>
+          <w:numId w:val="0"/>
+        </w:numPr>
+        <w:ind w:start="18pt" w:hanging="18pt"/>
         <w:sectPr>
           <w:type w:val="continuous"/>
           <w:pgSz w:w="595.30pt" w:h="841.90pt" w:code="9"/>
@@ -1186,9 +2860,6 @@
     <w:p>
       <w:pPr>
         <w:jc w:val="both"/>
-        <w:rPr>
-          <w:lang w:val="pt-PT"/>
-        </w:rPr>
       </w:pPr>
     </w:p>
     <w:sectPr>
@@ -2484,7 +4155,6 @@
     <w:lvl w:ilvl="0" w:tplc="423A2B70">
       <w:start w:val="1"/>
       <w:numFmt w:val="bullet"/>
-      <w:pStyle w:val="Listacommarcas"/>
       <w:lvlText w:val=""/>
       <w:lvlJc w:val="start"/>
       <w:pPr>
@@ -2878,7 +4548,7 @@
     </w:rPrDefault>
     <w:pPrDefault/>
   </w:docDefaults>
-  <w:latentStyles w:defLockedState="0" w:defUIPriority="0" w:defSemiHidden="0" w:defUnhideWhenUsed="0" w:defQFormat="0" w:count="376">
+  <w:latentStyles w:defLockedState="0" w:defUIPriority="0" w:defSemiHidden="0" w:defUnhideWhenUsed="0" w:defQFormat="0" w:count="375">
     <w:lsdException w:name="Normal" w:qFormat="1"/>
     <w:lsdException w:name="heading 1" w:qFormat="1"/>
     <w:lsdException w:name="heading 2" w:qFormat="1"/>
@@ -2896,6 +4566,7 @@
     <w:lsdException w:name="Emphasis" w:qFormat="1"/>
     <w:lsdException w:name="HTML Preformatted" w:semiHidden="1" w:unhideWhenUsed="1"/>
     <w:lsdException w:name="HTML Variable" w:semiHidden="1" w:unhideWhenUsed="1"/>
+    <w:lsdException w:name="Normal Table" w:semiHidden="1" w:unhideWhenUsed="1"/>
     <w:lsdException w:name="No List" w:semiHidden="1" w:unhideWhenUsed="1"/>
     <w:lsdException w:name="Outline List 1" w:semiHidden="1" w:unhideWhenUsed="1"/>
     <w:lsdException w:name="Outline List 2" w:semiHidden="1" w:unhideWhenUsed="1"/>
@@ -2941,7 +4612,9 @@
     <w:lsdException w:name="Table Subtle 2" w:semiHidden="1" w:unhideWhenUsed="1"/>
     <w:lsdException w:name="Table Web 1" w:semiHidden="1" w:unhideWhenUsed="1"/>
     <w:lsdException w:name="Table Web 2" w:semiHidden="1" w:unhideWhenUsed="1"/>
+    <w:lsdException w:name="Table Web 3" w:semiHidden="1" w:unhideWhenUsed="1"/>
     <w:lsdException w:name="Balloon Text" w:semiHidden="1" w:unhideWhenUsed="1"/>
+    <w:lsdException w:name="Table Theme" w:semiHidden="1" w:unhideWhenUsed="1"/>
     <w:lsdException w:name="Placeholder Text" w:semiHidden="1" w:uiPriority="99"/>
     <w:lsdException w:name="No Spacing" w:uiPriority="1" w:qFormat="1"/>
     <w:lsdException w:name="Light Shading" w:uiPriority="60"/>
@@ -3161,7 +4834,6 @@
     <w:lsdException w:name="Smart Hyperlink" w:semiHidden="1" w:uiPriority="99" w:unhideWhenUsed="1"/>
     <w:lsdException w:name="Hashtag" w:semiHidden="1" w:uiPriority="99" w:unhideWhenUsed="1"/>
     <w:lsdException w:name="Unresolved Mention" w:semiHidden="1" w:uiPriority="99" w:unhideWhenUsed="1"/>
-    <w:lsdException w:name="Smart Link" w:semiHidden="1" w:uiPriority="99" w:unhideWhenUsed="1"/>
   </w:latentStyles>
   <w:style w:type="paragraph" w:default="1" w:styleId="Normal">
     <w:name w:val="Normal"/>
@@ -3608,12 +5280,10 @@
     <w:name w:val="List Bullet"/>
     <w:basedOn w:val="Normal"/>
     <w:autoRedefine/>
-    <w:rsid w:val="002162BA"/>
+    <w:rsid w:val="00C97B73"/>
     <w:pPr>
-      <w:numPr>
-        <w:numId w:val="25"/>
-      </w:numPr>
-      <w:spacing w:after="6pt"/>
+      <w:spacing w:after="5pt"/>
+      <w:ind w:firstLine="32.40pt"/>
       <w:jc w:val="both"/>
     </w:pPr>
     <w:rPr>
@@ -3689,6 +5359,21 @@
       <w:sz w:val="18"/>
       <w:szCs w:val="18"/>
     </w:rPr>
+  </w:style>
+  <w:style w:type="table" w:styleId="TabelacomGrelha">
+    <w:name w:val="Table Grid"/>
+    <w:basedOn w:val="Tabelanormal"/>
+    <w:rsid w:val="00B5104B"/>
+    <w:tblPr>
+      <w:tblBorders>
+        <w:top w:val="single" w:sz="4" w:space="0" w:color="auto"/>
+        <w:start w:val="single" w:sz="4" w:space="0" w:color="auto"/>
+        <w:bottom w:val="single" w:sz="4" w:space="0" w:color="auto"/>
+        <w:end w:val="single" w:sz="4" w:space="0" w:color="auto"/>
+        <w:insideH w:val="single" w:sz="4" w:space="0" w:color="auto"/>
+        <w:insideV w:val="single" w:sz="4" w:space="0" w:color="auto"/>
+      </w:tblBorders>
+    </w:tblPr>
   </w:style>
 </w:styles>
 </file>
@@ -3959,7 +5644,7 @@
 </file>
 
 <file path=customXml/itemProps1.xml><?xml version="1.0" encoding="utf-8"?>
-<ds:datastoreItem xmlns:ds="http://purl.oclc.org/ooxml/officeDocument/customXml" ds:itemID="{5F4F0317-5047-458A-A7D0-4DBA6016A270}">
+<ds:datastoreItem xmlns:ds="http://purl.oclc.org/ooxml/officeDocument/customXml" ds:itemID="{F5D51D3B-A2D7-4BE4-A048-3AD8785A0629}">
   <ds:schemaRefs>
     <ds:schemaRef ds:uri="http://schemas.openxmlformats.org/officeDocument/2006/bibliography"/>
   </ds:schemaRefs>

</xml_diff>

<commit_message>
Clássico fuck-up após commit
</commit_message>
<xml_diff>
--- a/IATrab1_Entrega1.docx
+++ b/IATrab1_Entrega1.docx
@@ -158,12 +158,14 @@
         <w:rPr>
           <w:sz w:val="18"/>
           <w:szCs w:val="18"/>
+          <w:lang w:val="pt-PT"/>
         </w:rPr>
       </w:pPr>
       <w:r>
         <w:rPr>
           <w:sz w:val="18"/>
           <w:szCs w:val="18"/>
+          <w:lang w:val="pt-PT"/>
         </w:rPr>
         <w:br w:type="column"/>
       </w:r>
@@ -171,6 +173,7 @@
         <w:rPr>
           <w:sz w:val="18"/>
           <w:szCs w:val="18"/>
+          <w:lang w:val="pt-PT"/>
         </w:rPr>
         <w:t>Diogo Filipe Alves Dores, up201504614</w:t>
       </w:r>
@@ -178,6 +181,7 @@
         <w:rPr>
           <w:sz w:val="18"/>
           <w:szCs w:val="18"/>
+          <w:lang w:val="pt-PT"/>
         </w:rPr>
         <w:br/>
       </w:r>
@@ -185,6 +189,7 @@
         <w:rPr>
           <w:sz w:val="18"/>
           <w:szCs w:val="18"/>
+          <w:lang w:val="pt-PT"/>
         </w:rPr>
         <w:t>MIEIC</w:t>
       </w:r>
@@ -192,6 +197,7 @@
         <w:rPr>
           <w:sz w:val="18"/>
           <w:szCs w:val="18"/>
+          <w:lang w:val="pt-PT"/>
         </w:rPr>
         <w:br/>
       </w:r>
@@ -199,6 +205,7 @@
         <w:rPr>
           <w:sz w:val="18"/>
           <w:szCs w:val="18"/>
+          <w:lang w:val="pt-PT"/>
         </w:rPr>
         <w:t>FEUP</w:t>
       </w:r>
@@ -625,125 +632,83 @@
         <w:pStyle w:val="Listacommarcas"/>
         <w:rPr>
           <w:rFonts w:eastAsia="SimSun"/>
-          <w:sz w:val="20"/>
-          <w:szCs w:val="20"/>
-          <w:lang w:val="en-US"/>
         </w:rPr>
       </w:pPr>
       <w:r>
         <w:rPr>
           <w:rFonts w:eastAsia="SimSun"/>
-          <w:sz w:val="20"/>
-          <w:szCs w:val="20"/>
-          <w:lang w:val="en-US"/>
         </w:rPr>
         <w:t xml:space="preserve">The game is played on a 6x6 board, with one special piece (1x2), and several other pieces that can vary in size and orientation, but always 1xY (pieces that move </w:t>
       </w:r>
       <w:r>
         <w:rPr>
           <w:rFonts w:eastAsia="SimSun"/>
-          <w:sz w:val="20"/>
-          <w:szCs w:val="20"/>
-          <w:lang w:val="en-US"/>
         </w:rPr>
         <w:t>vertically</w:t>
       </w:r>
       <w:r>
         <w:rPr>
           <w:rFonts w:eastAsia="SimSun"/>
-          <w:sz w:val="20"/>
-          <w:szCs w:val="20"/>
-          <w:lang w:val="en-US"/>
         </w:rPr>
         <w:t xml:space="preserve">) or Xx1 (pieces that move </w:t>
       </w:r>
       <w:r>
         <w:rPr>
           <w:rFonts w:eastAsia="SimSun"/>
-          <w:sz w:val="20"/>
-          <w:szCs w:val="20"/>
-          <w:lang w:val="en-US"/>
         </w:rPr>
         <w:t>horizontally</w:t>
       </w:r>
       <w:r>
         <w:rPr>
           <w:rFonts w:eastAsia="SimSun"/>
-          <w:sz w:val="20"/>
-          <w:szCs w:val="20"/>
-          <w:lang w:val="en-US"/>
         </w:rPr>
         <w:t>)</w:t>
       </w:r>
       <w:r>
         <w:rPr>
           <w:rFonts w:eastAsia="SimSun"/>
-          <w:sz w:val="20"/>
-          <w:szCs w:val="20"/>
-          <w:lang w:val="en-US"/>
         </w:rPr>
         <w:t xml:space="preserve">. The objective of the game is to move the special piece to the right, moving the other pieces out of the way to make room for it. The tricky part lies in the fact that the small size of the board does not allow the pieces to move much without being obstructed by other pieces, sometimes several pieces might need to be moved before </w:t>
       </w:r>
       <w:r>
         <w:rPr>
           <w:rFonts w:eastAsia="SimSun"/>
-          <w:sz w:val="20"/>
-          <w:szCs w:val="20"/>
-          <w:lang w:val="en-US"/>
         </w:rPr>
         <w:t xml:space="preserve">making room for </w:t>
       </w:r>
       <w:r>
         <w:rPr>
           <w:rFonts w:eastAsia="SimSun"/>
-          <w:sz w:val="20"/>
-          <w:szCs w:val="20"/>
-          <w:lang w:val="en-US"/>
         </w:rPr>
         <w:t>a certain piece</w:t>
       </w:r>
       <w:r>
         <w:rPr>
           <w:rFonts w:eastAsia="SimSun"/>
-          <w:sz w:val="20"/>
-          <w:szCs w:val="20"/>
-          <w:lang w:val="en-US"/>
         </w:rPr>
         <w:t xml:space="preserve"> to move</w:t>
       </w:r>
       <w:r>
         <w:rPr>
           <w:rFonts w:eastAsia="SimSun"/>
-          <w:sz w:val="20"/>
-          <w:szCs w:val="20"/>
-          <w:lang w:val="en-US"/>
         </w:rPr>
         <w:t xml:space="preserve"> </w:t>
       </w:r>
       <w:r>
         <w:rPr>
           <w:rFonts w:eastAsia="SimSun"/>
-          <w:sz w:val="20"/>
-          <w:szCs w:val="20"/>
-          <w:lang w:val="en-US"/>
         </w:rPr>
         <w:t>just</w:t>
       </w:r>
       <w:r>
         <w:rPr>
           <w:rFonts w:eastAsia="SimSun"/>
-          <w:sz w:val="20"/>
-          <w:szCs w:val="20"/>
-          <w:lang w:val="en-US"/>
         </w:rPr>
         <w:t xml:space="preserve"> one position</w:t>
       </w:r>
       <w:r>
         <w:rPr>
           <w:rFonts w:eastAsia="SimSun"/>
-          <w:sz w:val="20"/>
-          <w:szCs w:val="20"/>
-          <w:lang w:val="en-US"/>
         </w:rPr>
         <w:t>.</w:t>
       </w:r>
@@ -751,9 +716,6 @@
         <w:rPr>
           <w:rFonts w:eastAsia="SimSun"/>
           <w:noProof/>
-          <w:sz w:val="20"/>
-          <w:szCs w:val="20"/>
-          <w:lang w:val="en-US"/>
         </w:rPr>
         <w:t xml:space="preserve"> </w:t>
       </w:r>
@@ -763,9 +725,6 @@
         <w:pStyle w:val="Listacommarcas"/>
         <w:rPr>
           <w:rFonts w:eastAsia="SimSun"/>
-          <w:sz w:val="20"/>
-          <w:szCs w:val="20"/>
-          <w:lang w:val="en-US"/>
         </w:rPr>
       </w:pPr>
       <w:r>
@@ -837,198 +796,42 @@
         </w:drawing>
       </w:r>
       <w:r>
-        <w:rPr>
-          <w:rFonts w:eastAsia="SimSun"/>
-          <w:sz w:val="20"/>
-          <w:szCs w:val="20"/>
-          <w:lang w:val="en-US"/>
-        </w:rPr>
-        <w:t xml:space="preserve">Released in 2009, </w:t>
-      </w:r>
-      <w:r>
-        <w:rPr>
-          <w:rFonts w:eastAsia="SimSun"/>
-          <w:sz w:val="20"/>
-          <w:szCs w:val="20"/>
-          <w:lang w:val="en-US"/>
-        </w:rPr>
-        <w:t xml:space="preserve">the game </w:t>
-      </w:r>
-      <w:r>
-        <w:rPr>
-          <w:rFonts w:eastAsia="SimSun"/>
-          <w:sz w:val="20"/>
-          <w:szCs w:val="20"/>
-          <w:lang w:val="en-US"/>
-        </w:rPr>
-        <w:t xml:space="preserve">is the most popular </w:t>
-      </w:r>
-      <w:r>
-        <w:rPr>
-          <w:rFonts w:eastAsia="SimSun"/>
-          <w:sz w:val="20"/>
-          <w:szCs w:val="20"/>
-          <w:lang w:val="en-US"/>
-        </w:rPr>
-        <w:t>release of</w:t>
-      </w:r>
-      <w:r>
-        <w:rPr>
-          <w:rFonts w:eastAsia="SimSun"/>
-          <w:sz w:val="20"/>
-          <w:szCs w:val="20"/>
-          <w:lang w:val="en-US"/>
-        </w:rPr>
-        <w:t xml:space="preserve"> the</w:t>
-      </w:r>
-      <w:r>
-        <w:rPr>
-          <w:rFonts w:eastAsia="SimSun"/>
-          <w:sz w:val="20"/>
-          <w:szCs w:val="20"/>
-          <w:lang w:val="en-US"/>
-        </w:rPr>
+        <w:t xml:space="preserve">Released in 2009, the game is the most popular release of the Thai company </w:t>
+      </w:r>
+      <w:proofErr w:type="spellStart"/>
+      <w:r>
+        <w:t>Kiragames</w:t>
+      </w:r>
+      <w:proofErr w:type="spellEnd"/>
+      <w:r>
         <w:t xml:space="preserve"> </w:t>
       </w:r>
       <w:r>
         <w:rPr>
-          <w:rFonts w:eastAsia="SimSun"/>
-          <w:sz w:val="20"/>
-          <w:szCs w:val="20"/>
-          <w:lang w:val="en-US"/>
-        </w:rPr>
-        <w:t xml:space="preserve">Thai company </w:t>
+          <w:sz w:val="16"/>
+          <w:szCs w:val="16"/>
+        </w:rPr>
+        <w:t>[2]</w:t>
+      </w:r>
+      <w:r>
+        <w:t xml:space="preserve">. Although hard to find evidence, the game resembles an early 20th century game called </w:t>
       </w:r>
       <w:proofErr w:type="spellStart"/>
       <w:r>
-        <w:rPr>
-          <w:rFonts w:eastAsia="SimSun"/>
-          <w:sz w:val="20"/>
-          <w:szCs w:val="20"/>
-          <w:lang w:val="en-US"/>
-        </w:rPr>
-        <w:t>Kiragames</w:t>
+        <w:t>Klotski</w:t>
       </w:r>
       <w:proofErr w:type="spellEnd"/>
       <w:r>
-        <w:rPr>
-          <w:rFonts w:eastAsia="SimSun"/>
-          <w:sz w:val="20"/>
-          <w:szCs w:val="20"/>
-          <w:lang w:val="en-US"/>
-        </w:rPr>
-        <w:t xml:space="preserve"> </w:t>
-      </w:r>
-      <w:r>
-        <w:rPr>
-          <w:rFonts w:eastAsia="SimSun"/>
-          <w:sz w:val="20"/>
-          <w:szCs w:val="20"/>
-          <w:vertAlign w:val="superscript"/>
-          <w:lang w:val="en-US"/>
-        </w:rPr>
-        <w:t>[2]</w:t>
-      </w:r>
-      <w:r>
-        <w:rPr>
-          <w:rFonts w:eastAsia="SimSun"/>
-          <w:sz w:val="20"/>
-          <w:szCs w:val="20"/>
-          <w:lang w:val="en-US"/>
-        </w:rPr>
-        <w:t>.</w:t>
-      </w:r>
-      <w:r>
-        <w:rPr>
-          <w:rFonts w:eastAsia="SimSun"/>
-          <w:sz w:val="20"/>
-          <w:szCs w:val="20"/>
-          <w:lang w:val="en-US"/>
-        </w:rPr>
-        <w:t xml:space="preserve"> </w:t>
-      </w:r>
-      <w:r>
-        <w:rPr>
-          <w:rFonts w:eastAsia="SimSun"/>
-          <w:sz w:val="20"/>
-          <w:szCs w:val="20"/>
-          <w:lang w:val="en-US"/>
-        </w:rPr>
-        <w:t>Although</w:t>
-      </w:r>
-      <w:r>
-        <w:rPr>
-          <w:rFonts w:eastAsia="SimSun"/>
-          <w:sz w:val="20"/>
-          <w:szCs w:val="20"/>
-          <w:lang w:val="en-US"/>
-        </w:rPr>
-        <w:t xml:space="preserve"> hard to find evidence, the game resembles an early 20th cent</w:t>
-      </w:r>
-      <w:r>
-        <w:rPr>
-          <w:rFonts w:eastAsia="SimSun"/>
-          <w:sz w:val="20"/>
-          <w:szCs w:val="20"/>
-          <w:lang w:val="en-US"/>
-        </w:rPr>
-        <w:t>u</w:t>
-      </w:r>
-      <w:r>
-        <w:rPr>
-          <w:rFonts w:eastAsia="SimSun"/>
-          <w:sz w:val="20"/>
-          <w:szCs w:val="20"/>
-          <w:lang w:val="en-US"/>
-        </w:rPr>
-        <w:t xml:space="preserve">ry game called </w:t>
-      </w:r>
-      <w:proofErr w:type="spellStart"/>
-      <w:r>
-        <w:rPr>
-          <w:rFonts w:eastAsia="SimSun"/>
-          <w:sz w:val="20"/>
-          <w:szCs w:val="20"/>
-          <w:lang w:val="en-US"/>
-        </w:rPr>
-        <w:t>Klotski</w:t>
-      </w:r>
-      <w:proofErr w:type="spellEnd"/>
-      <w:r>
-        <w:rPr>
-          <w:rFonts w:eastAsia="SimSun"/>
-          <w:sz w:val="20"/>
-          <w:szCs w:val="20"/>
-          <w:lang w:val="en-US"/>
-        </w:rPr>
-        <w:t>, which was included in Windows3.1’s Windows Entertainment Pack</w:t>
-      </w:r>
-      <w:r>
-        <w:rPr>
-          <w:rFonts w:eastAsia="SimSun"/>
-          <w:sz w:val="20"/>
-          <w:szCs w:val="20"/>
-          <w:lang w:val="en-US"/>
-        </w:rPr>
-        <w:t xml:space="preserve"> </w:t>
-      </w:r>
-      <w:r>
-        <w:rPr>
-          <w:rFonts w:eastAsia="SimSun"/>
-          <w:sz w:val="20"/>
-          <w:szCs w:val="20"/>
-          <w:vertAlign w:val="superscript"/>
-          <w:lang w:val="en-US"/>
+        <w:t xml:space="preserve">, which was included in Windows3.1’s Windows Entertainment Pack </w:t>
+      </w:r>
+      <w:r>
+        <w:rPr>
+          <w:sz w:val="16"/>
+          <w:szCs w:val="16"/>
         </w:rPr>
         <w:t>[3]</w:t>
       </w:r>
       <w:r>
-        <w:rPr>
-          <w:rFonts w:eastAsia="SimSun"/>
-          <w:sz w:val="20"/>
-          <w:szCs w:val="20"/>
-          <w:lang w:val="en-US"/>
-        </w:rPr>
         <w:t>.</w:t>
       </w:r>
     </w:p>
@@ -1037,7 +840,6 @@
         <w:pStyle w:val="Listacommarcas"/>
         <w:rPr>
           <w:rFonts w:eastAsia="SimSun"/>
-          <w:lang w:val="en-US"/>
         </w:rPr>
       </w:pPr>
     </w:p>
@@ -1380,19 +1182,7 @@
         <w:rPr>
           <w:lang w:val="en-US"/>
         </w:rPr>
-        <w:t xml:space="preserve">– Position of the current piece within the </w:t>
-      </w:r>
-      <w:r>
-        <w:rPr>
-          <w:lang w:val="en-US"/>
-        </w:rPr>
-        <w:t xml:space="preserve">vertical </w:t>
-      </w:r>
-      <w:r>
-        <w:rPr>
-          <w:lang w:val="en-US"/>
-        </w:rPr>
-        <w:t>axis.</w:t>
+        <w:t>– Position of the current piece within the vertical axis.</w:t>
       </w:r>
     </w:p>
     <w:tbl>
@@ -1732,13 +1522,7 @@
               <w:rPr>
                 <w:lang w:val="pt-PT"/>
               </w:rPr>
-              <w:t xml:space="preserve">) = </w:t>
-            </w:r>
-            <w:r>
-              <w:rPr>
-                <w:lang w:val="pt-PT"/>
-              </w:rPr>
-              <w:t>“.”</w:t>
+              <w:t>) = “.”</w:t>
             </w:r>
           </w:p>
         </w:tc>
@@ -1813,13 +1597,7 @@
               <w:rPr>
                 <w:lang w:val="en-US"/>
               </w:rPr>
-              <w:t xml:space="preserve"> </w:t>
-            </w:r>
-            <w:r>
-              <w:rPr>
-                <w:lang w:val="en-US"/>
-              </w:rPr>
-              <w:t>&lt; 5</w:t>
+              <w:t xml:space="preserve"> &lt; 5</w:t>
             </w:r>
             <w:r>
               <w:rPr>
@@ -1855,19 +1633,7 @@
               <w:rPr>
                 <w:lang w:val="en-US"/>
               </w:rPr>
-              <w:t>, yPos</w:t>
-            </w:r>
-            <w:r>
-              <w:rPr>
-                <w:lang w:val="en-US"/>
-              </w:rPr>
-              <w:t>+</w:t>
-            </w:r>
-            <w:r>
-              <w:rPr>
-                <w:lang w:val="en-US"/>
-              </w:rPr>
-              <w:t>1</w:t>
+              <w:t>, yPos+1</w:t>
             </w:r>
             <w:r>
               <w:rPr>
@@ -2088,26 +1854,14 @@
               <w:rPr>
                 <w:lang w:val="en-US"/>
               </w:rPr>
-              <w:t>x</w:t>
-            </w:r>
-            <w:r>
-              <w:rPr>
-                <w:lang w:val="en-US"/>
-              </w:rPr>
-              <w:t>Pos</w:t>
+              <w:t>xPos</w:t>
             </w:r>
             <w:proofErr w:type="spellEnd"/>
             <w:r>
               <w:rPr>
                 <w:lang w:val="en-US"/>
               </w:rPr>
-              <w:t xml:space="preserve"> </w:t>
-            </w:r>
-            <w:r>
-              <w:rPr>
-                <w:lang w:val="en-US"/>
-              </w:rPr>
-              <w:t>&gt; 0</w:t>
+              <w:t xml:space="preserve"> &gt; 0</w:t>
             </w:r>
             <w:r>
               <w:rPr>
@@ -2129,19 +1883,7 @@
               <w:rPr>
                 <w:lang w:val="en-US"/>
               </w:rPr>
-              <w:t>(xPos</w:t>
-            </w:r>
-            <w:r>
-              <w:rPr>
-                <w:lang w:val="en-US"/>
-              </w:rPr>
-              <w:t>-1</w:t>
-            </w:r>
-            <w:r>
-              <w:rPr>
-                <w:lang w:val="en-US"/>
-              </w:rPr>
-              <w:t xml:space="preserve">, </w:t>
+              <w:t xml:space="preserve">(xPos-1, </w:t>
             </w:r>
             <w:proofErr w:type="spellStart"/>
             <w:r>
@@ -2396,19 +2138,7 @@
               <w:rPr>
                 <w:lang w:val="en-US"/>
               </w:rPr>
-              <w:t>(xPos</w:t>
-            </w:r>
-            <w:r>
-              <w:rPr>
-                <w:lang w:val="en-US"/>
-              </w:rPr>
-              <w:t>+</w:t>
-            </w:r>
-            <w:r>
-              <w:rPr>
-                <w:lang w:val="en-US"/>
-              </w:rPr>
-              <w:t xml:space="preserve">1, </w:t>
+              <w:t xml:space="preserve">(xPos+1, </w:t>
             </w:r>
             <w:proofErr w:type="spellStart"/>
             <w:r>
@@ -2606,32 +2336,85 @@
       <w:pPr>
         <w:pStyle w:val="Corpodetexto"/>
         <w:rPr>
-          <w:lang w:val="pt-PT"/>
-        </w:rPr>
-      </w:pPr>
-      <w:r>
-        <w:rPr>
-          <w:lang w:val="pt-PT"/>
-        </w:rPr>
-        <w:t>Descrevendo outros trabalhos semelhantes que os estudantes ten</w:t>
-      </w:r>
-      <w:r>
-        <w:rPr>
-          <w:lang w:val="pt-PT"/>
-        </w:rPr>
-        <w:t xml:space="preserve">ham encontrado na sua pesquisa e </w:t>
-      </w:r>
-      <w:r>
-        <w:rPr>
-          <w:lang w:val="pt-PT"/>
-        </w:rPr>
-        <w:t>c</w:t>
-      </w:r>
-      <w:r>
-        <w:rPr>
-          <w:lang w:val="pt-PT"/>
-        </w:rPr>
-        <w:t xml:space="preserve">ódigos fonte úteis para a realização do trabalho (devendo ser incluídas referências aos trabalhos e códigos fontes na seção de referências bibliográficas). </w:t>
+          <w:lang w:val="en-US"/>
+        </w:rPr>
+      </w:pPr>
+      <w:r>
+        <w:rPr>
+          <w:lang w:val="en-US"/>
+        </w:rPr>
+        <w:t xml:space="preserve">During our research there were several projects that we found which will likely assist us </w:t>
+      </w:r>
+      <w:r>
+        <w:rPr>
+          <w:shd w:val="clear" w:color="auto" w:fill="FFFFFF"/>
+        </w:rPr>
+        <w:t>throughout the course</w:t>
+      </w:r>
+      <w:r>
+        <w:rPr>
+          <w:shd w:val="clear" w:color="auto" w:fill="FFFFFF"/>
+          <w:lang w:val="en-US"/>
+        </w:rPr>
+        <w:t xml:space="preserve"> of the development of the project. The first example details the development of a solver of the Unblock Me game </w:t>
+      </w:r>
+      <w:r>
+        <w:rPr>
+          <w:sz w:val="16"/>
+          <w:szCs w:val="16"/>
+          <w:shd w:val="clear" w:color="auto" w:fill="FFFFFF"/>
+          <w:lang w:val="en-US"/>
+        </w:rPr>
+        <w:t>[4]</w:t>
+      </w:r>
+      <w:r>
+        <w:rPr>
+          <w:shd w:val="clear" w:color="auto" w:fill="FFFFFF"/>
+          <w:lang w:val="en-US"/>
+        </w:rPr>
+        <w:t>. It uses a</w:t>
+      </w:r>
+      <w:r>
+        <w:rPr>
+          <w:lang w:val="en-US"/>
+        </w:rPr>
+        <w:t xml:space="preserve"> Breadth First algorithm and it is implemented in C++ </w:t>
+      </w:r>
+      <w:r>
+        <w:rPr>
+          <w:sz w:val="16"/>
+          <w:szCs w:val="16"/>
+          <w:lang w:val="en-US"/>
+        </w:rPr>
+        <w:t>[5]</w:t>
+      </w:r>
+      <w:r>
+        <w:rPr>
+          <w:lang w:val="en-US"/>
+        </w:rPr>
+        <w:t xml:space="preserve">. The second project is also an implementation of this game, but with a couple differences. It is developed using the Python language and the algorithm implemented is the A* </w:t>
+      </w:r>
+      <w:r>
+        <w:rPr>
+          <w:sz w:val="16"/>
+          <w:szCs w:val="16"/>
+          <w:lang w:val="en-US"/>
+        </w:rPr>
+        <w:t>[6</w:t>
+      </w:r>
+      <w:r>
+        <w:rPr>
+          <w:sz w:val="16"/>
+          <w:szCs w:val="16"/>
+          <w:lang w:val="en-US"/>
+        </w:rPr>
+        <w:t>]</w:t>
+      </w:r>
+      <w:r>
+        <w:rPr>
+          <w:lang w:val="en-US"/>
+        </w:rPr>
+        <w:t>.</w:t>
       </w:r>
     </w:p>
     <w:p>
@@ -2657,26 +2440,14 @@
       <w:pPr>
         <w:pStyle w:val="Corpodetexto"/>
         <w:rPr>
-          <w:lang w:val="pt-PT"/>
-        </w:rPr>
-      </w:pPr>
-      <w:r>
-        <w:rPr>
-          <w:lang w:val="pt-PT"/>
-        </w:rPr>
-        <w:t>Sumário do trabalho</w:t>
-      </w:r>
-      <w:r>
-        <w:rPr>
-          <w:lang w:val="pt-PT"/>
-        </w:rPr>
-        <w:t xml:space="preserve"> realizado</w:t>
-      </w:r>
-      <w:r>
-        <w:rPr>
-          <w:lang w:val="pt-PT"/>
-        </w:rPr>
-        <w:t xml:space="preserve"> e conclusões que retira deste projeto. Análise crítica dos resultados obtidos em comparação com os resultados teóricos que seriam esperados. Trabalho futuro, ou seja, formas de melhorar o trabalho desenvolvido.</w:t>
+          <w:lang w:val="en-US"/>
+        </w:rPr>
+      </w:pPr>
+      <w:r>
+        <w:rPr>
+          <w:lang w:val="en-US"/>
+        </w:rPr>
+        <w:t>To summarize, we believe that this initial formulation of the project, allied to the aid of the logic used behind the related projects that were found, will immensely help us in the development of the project, as it has given us the ability to build a solid idea on how we can structure this game and all its different intricacies.</w:t>
       </w:r>
     </w:p>
     <w:p>
@@ -2700,95 +2471,28 @@
     <w:p>
       <w:pPr>
         <w:pStyle w:val="references"/>
+        <w:numPr>
+          <w:ilvl w:val="0"/>
+          <w:numId w:val="26"/>
+        </w:numPr>
         <w:ind w:start="17.70pt" w:hanging="17.70pt"/>
-        <w:rPr>
-          <w:rStyle w:val="Hiperligao"/>
-        </w:rPr>
-      </w:pPr>
-      <w:r>
-        <w:fldChar w:fldCharType="begin"/>
-      </w:r>
-      <w:r>
-        <w:instrText>HYPERLINK "https://play.google.com/store/apps/details?id=com.kiragames.unblockmefree"</w:instrText>
-      </w:r>
-      <w:r>
-        <w:fldChar w:fldCharType="separate"/>
-      </w:r>
-      <w:r>
-        <w:rPr>
-          <w:rStyle w:val="Hiperligao"/>
-        </w:rPr>
-        <w:t>Source of the image us</w:t>
-      </w:r>
-      <w:r>
-        <w:rPr>
-          <w:rStyle w:val="Hiperligao"/>
-        </w:rPr>
-        <w:t>e</w:t>
-      </w:r>
-      <w:r>
-        <w:rPr>
-          <w:rStyle w:val="Hiperligao"/>
-        </w:rPr>
-        <w:t>d to v</w:t>
-      </w:r>
-      <w:r>
-        <w:rPr>
-          <w:rStyle w:val="Hiperligao"/>
-        </w:rPr>
-        <w:t>i</w:t>
-      </w:r>
-      <w:r>
-        <w:rPr>
-          <w:rStyle w:val="Hiperligao"/>
-        </w:rPr>
-        <w:t>ew g</w:t>
-      </w:r>
-      <w:r>
-        <w:rPr>
-          <w:rStyle w:val="Hiperligao"/>
-        </w:rPr>
-        <w:t>a</w:t>
-      </w:r>
-      <w:r>
-        <w:rPr>
-          <w:rStyle w:val="Hiperligao"/>
-        </w:rPr>
-        <w:t>mestate example</w:t>
-      </w:r>
-    </w:p>
-    <w:p>
-      <w:pPr>
-        <w:pStyle w:val="references"/>
-        <w:ind w:start="17.70pt" w:hanging="17.70pt"/>
-      </w:pPr>
-      <w:r>
-        <w:fldChar w:fldCharType="end"/>
-      </w:r>
+      </w:pPr>
       <w:hyperlink r:id="rId10" w:history="1">
         <w:r>
           <w:rPr>
             <w:rStyle w:val="Hiperligao"/>
           </w:rPr>
-          <w:t>Kiragames web</w:t>
-        </w:r>
-        <w:r>
-          <w:rPr>
-            <w:rStyle w:val="Hiperligao"/>
-          </w:rPr>
-          <w:t>s</w:t>
-        </w:r>
-        <w:r>
-          <w:rPr>
-            <w:rStyle w:val="Hiperligao"/>
-          </w:rPr>
-          <w:t>ite</w:t>
+          <w:t>Source of the image used to view the gamestate example</w:t>
         </w:r>
       </w:hyperlink>
     </w:p>
     <w:p>
       <w:pPr>
         <w:pStyle w:val="references"/>
+        <w:numPr>
+          <w:ilvl w:val="0"/>
+          <w:numId w:val="26"/>
+        </w:numPr>
         <w:ind w:start="17.70pt" w:hanging="17.70pt"/>
       </w:pPr>
       <w:hyperlink r:id="rId11" w:history="1">
@@ -2796,39 +2500,100 @@
           <w:rPr>
             <w:rStyle w:val="Hiperligao"/>
           </w:rPr>
-          <w:t>K</w:t>
+          <w:t>Kiragames website</w:t>
         </w:r>
+      </w:hyperlink>
+    </w:p>
+    <w:p>
+      <w:pPr>
+        <w:pStyle w:val="references"/>
+        <w:numPr>
+          <w:ilvl w:val="0"/>
+          <w:numId w:val="26"/>
+        </w:numPr>
+        <w:ind w:start="17.70pt" w:hanging="17.70pt"/>
+        <w:rPr>
+          <w:rStyle w:val="Hiperligao"/>
+          <w:color w:val="auto"/>
+          <w:u w:val="none"/>
+        </w:rPr>
+      </w:pPr>
+      <w:hyperlink r:id="rId12" w:history="1">
         <w:r>
           <w:rPr>
             <w:rStyle w:val="Hiperligao"/>
           </w:rPr>
-          <w:t>l</w:t>
+          <w:t>Klotski on the Microft Store</w:t>
         </w:r>
+      </w:hyperlink>
+    </w:p>
+    <w:p>
+      <w:pPr>
+        <w:pStyle w:val="references"/>
+        <w:numPr>
+          <w:ilvl w:val="0"/>
+          <w:numId w:val="26"/>
+        </w:numPr>
+      </w:pPr>
+      <w:hyperlink r:id="rId13" w:history="1">
         <w:r>
           <w:rPr>
             <w:rStyle w:val="Hiperligao"/>
           </w:rPr>
-          <w:t xml:space="preserve">otski on the Microft </w:t>
+          <w:t>https://www.thanassis.space/unblock.html</w:t>
         </w:r>
+      </w:hyperlink>
+    </w:p>
+    <w:p>
+      <w:pPr>
+        <w:pStyle w:val="references"/>
+        <w:numPr>
+          <w:ilvl w:val="0"/>
+          <w:numId w:val="26"/>
+        </w:numPr>
+      </w:pPr>
+      <w:hyperlink r:id="rId14" w:history="1">
         <w:r>
           <w:rPr>
             <w:rStyle w:val="Hiperligao"/>
           </w:rPr>
-          <w:t>S</w:t>
+          <w:t>https://github.com/ttsiodras/UnblockMeSolver</w:t>
         </w:r>
+      </w:hyperlink>
+    </w:p>
+    <w:p>
+      <w:pPr>
+        <w:pStyle w:val="references"/>
+        <w:numPr>
+          <w:ilvl w:val="0"/>
+          <w:numId w:val="26"/>
+        </w:numPr>
+      </w:pPr>
+      <w:hyperlink r:id="rId15" w:history="1">
         <w:r>
           <w:rPr>
             <w:rStyle w:val="Hiperligao"/>
           </w:rPr>
-          <w:t>t</w:t>
-        </w:r>
-        <w:r>
-          <w:rPr>
-            <w:rStyle w:val="Hiperligao"/>
-          </w:rPr>
-          <w:t>ore</w:t>
+          <w:t>https://github.com/atheed/UnblockMe-Solver</w:t>
         </w:r>
       </w:hyperlink>
+    </w:p>
+    <w:p>
+      <w:pPr>
+        <w:jc w:val="start"/>
+        <w:rPr>
+          <w:rFonts w:eastAsia="MS Mincho"/>
+          <w:noProof/>
+          <w:sz w:val="16"/>
+          <w:szCs w:val="16"/>
+        </w:rPr>
+        <w:sectPr>
+          <w:type w:val="continuous"/>
+          <w:pgSz w:w="595.30pt" w:h="841.90pt"/>
+          <w:pgMar w:top="54pt" w:right="45.35pt" w:bottom="72pt" w:left="45.35pt" w:header="36pt" w:footer="36pt" w:gutter="0pt"/>
+          <w:cols w:num="2" w:space="18pt"/>
+        </w:sectPr>
+      </w:pPr>
     </w:p>
     <w:p>
       <w:pPr>
@@ -4533,6 +4298,12 @@
   </w:num>
   <w:num w:numId="25">
     <w:abstractNumId w:val="19"/>
+  </w:num>
+  <w:num w:numId="26">
+    <w:abstractNumId w:val="18"/>
+    <w:lvlOverride w:ilvl="0">
+      <w:startOverride w:val="1"/>
+    </w:lvlOverride>
   </w:num>
 </w:numbering>
 </file>
@@ -5280,7 +5051,7 @@
     <w:name w:val="List Bullet"/>
     <w:basedOn w:val="Normal"/>
     <w:autoRedefine/>
-    <w:rsid w:val="00C97B73"/>
+    <w:rsid w:val="00731E2C"/>
     <w:pPr>
       <w:spacing w:after="5pt"/>
       <w:ind w:firstLine="32.40pt"/>
@@ -5288,9 +5059,7 @@
     </w:pPr>
     <w:rPr>
       <w:rFonts w:eastAsia="Times New Roman"/>
-      <w:sz w:val="22"/>
-      <w:szCs w:val="22"/>
-      <w:lang w:val="pt-PT" w:eastAsia="pt-PT"/>
+      <w:lang w:eastAsia="pt-PT"/>
     </w:rPr>
   </w:style>
   <w:style w:type="paragraph" w:styleId="NormalWeb">
@@ -5644,7 +5413,7 @@
 </file>
 
 <file path=customXml/itemProps1.xml><?xml version="1.0" encoding="utf-8"?>
-<ds:datastoreItem xmlns:ds="http://purl.oclc.org/ooxml/officeDocument/customXml" ds:itemID="{F5D51D3B-A2D7-4BE4-A048-3AD8785A0629}">
+<ds:datastoreItem xmlns:ds="http://purl.oclc.org/ooxml/officeDocument/customXml" ds:itemID="{A8A5AE0C-5D8C-41C8-A308-314901B18F4F}">
   <ds:schemaRefs>
     <ds:schemaRef ds:uri="http://schemas.openxmlformats.org/officeDocument/2006/bibliography"/>
   </ds:schemaRefs>

</xml_diff>